<commit_message>
TIPOGRAFIA: Ejercicio 1 Práctica 1
</commit_message>
<xml_diff>
--- a/2019-20/PrimerSemestre/Tipologia/Tema1/PEC1_UbiernaSanMamesMario.docx
+++ b/2019-20/PrimerSemestre/Tipologia/Tema1/PEC1_UbiernaSanMamesMario.docx
@@ -302,7 +302,7 @@
               <w:jc w:val="center"/>
               <w:outlineLvl w:val="0"/>
             </w:pPr>
-            <w:bookmarkStart w:id="1" w:name="_Toc65142751"/>
+            <w:bookmarkStart w:id="1" w:name="_Toc65150183"/>
             <w:r>
               <w:t>Índice de Contenido</w:t>
             </w:r>
@@ -374,7 +374,7 @@
             </w:rPr>
             <w:fldChar w:fldCharType="separate"/>
           </w:r>
-          <w:hyperlink w:anchor="_Toc65142751" w:history="1">
+          <w:hyperlink w:anchor="_Toc65150183" w:history="1">
             <w:r>
               <w:rPr>
                 <w:rStyle w:val="Hipervnculo"/>
@@ -401,7 +401,7 @@
                 <w:noProof/>
                 <w:webHidden/>
               </w:rPr>
-              <w:instrText xml:space="preserve"> PAGEREF _Toc65142751 \h </w:instrText>
+              <w:instrText xml:space="preserve"> PAGEREF _Toc65150183 \h </w:instrText>
             </w:r>
             <w:r>
               <w:rPr>
@@ -421,7 +421,7 @@
                 <w:noProof/>
                 <w:webHidden/>
               </w:rPr>
-              <w:t>4</w:t>
+              <w:t>3</w:t>
             </w:r>
             <w:r>
               <w:rPr>
@@ -445,7 +445,7 @@
               <w:lang w:eastAsia="es-ES"/>
             </w:rPr>
           </w:pPr>
-          <w:hyperlink w:anchor="_Toc65142752" w:history="1">
+          <w:hyperlink w:anchor="_Toc65150184" w:history="1">
             <w:r>
               <w:rPr>
                 <w:rStyle w:val="Hipervnculo"/>
@@ -472,7 +472,7 @@
                 <w:noProof/>
                 <w:webHidden/>
               </w:rPr>
-              <w:instrText xml:space="preserve"> PAGEREF _Toc65142752 \h </w:instrText>
+              <w:instrText xml:space="preserve"> PAGEREF _Toc65150184 \h </w:instrText>
             </w:r>
             <w:r>
               <w:rPr>
@@ -492,7 +492,7 @@
                 <w:noProof/>
                 <w:webHidden/>
               </w:rPr>
-              <w:t>5</w:t>
+              <w:t>4</w:t>
             </w:r>
             <w:r>
               <w:rPr>
@@ -516,7 +516,7 @@
               <w:lang w:eastAsia="es-ES"/>
             </w:rPr>
           </w:pPr>
-          <w:hyperlink w:anchor="_Toc65142753" w:history="1">
+          <w:hyperlink w:anchor="_Toc65150185" w:history="1">
             <w:r>
               <w:rPr>
                 <w:rStyle w:val="Hipervnculo"/>
@@ -543,7 +543,7 @@
                 <w:noProof/>
                 <w:webHidden/>
               </w:rPr>
-              <w:instrText xml:space="preserve"> PAGEREF _Toc65142753 \h </w:instrText>
+              <w:instrText xml:space="preserve"> PAGEREF _Toc65150185 \h </w:instrText>
             </w:r>
             <w:r>
               <w:rPr>
@@ -563,7 +563,7 @@
                 <w:noProof/>
                 <w:webHidden/>
               </w:rPr>
-              <w:t>6</w:t>
+              <w:t>5</w:t>
             </w:r>
             <w:r>
               <w:rPr>
@@ -588,10 +588,11 @@
               <w:lang w:eastAsia="es-ES"/>
             </w:rPr>
           </w:pPr>
-          <w:hyperlink w:anchor="_Toc65142754" w:history="1">
+          <w:hyperlink w:anchor="_Toc65150186" w:history="1">
             <w:r>
               <w:rPr>
                 <w:rStyle w:val="Hipervnculo"/>
+                <w:rFonts w:ascii="LM Roman 12" w:hAnsi="LM Roman 12"/>
                 <w:noProof/>
               </w:rPr>
               <w:t>1.</w:t>
@@ -631,7 +632,7 @@
                 <w:noProof/>
                 <w:webHidden/>
               </w:rPr>
-              <w:instrText xml:space="preserve"> PAGEREF _Toc65142754 \h </w:instrText>
+              <w:instrText xml:space="preserve"> PAGEREF _Toc65150186 \h </w:instrText>
             </w:r>
             <w:r>
               <w:rPr>
@@ -651,7 +652,183 @@
                 <w:noProof/>
                 <w:webHidden/>
               </w:rPr>
-              <w:t>7</w:t>
+              <w:t>6</w:t>
+            </w:r>
+            <w:r>
+              <w:rPr>
+                <w:noProof/>
+                <w:webHidden/>
+              </w:rPr>
+              <w:fldChar w:fldCharType="end"/>
+            </w:r>
+          </w:hyperlink>
+        </w:p>
+        <w:p>
+          <w:pPr>
+            <w:pStyle w:val="TDC2"/>
+            <w:tabs>
+              <w:tab w:val="left" w:pos="1320"/>
+            </w:tabs>
+            <w:rPr>
+              <w:rFonts w:eastAsiaTheme="minorEastAsia"/>
+              <w:noProof/>
+              <w:sz w:val="22"/>
+              <w:lang w:eastAsia="es-ES"/>
+            </w:rPr>
+          </w:pPr>
+          <w:hyperlink w:anchor="_Toc65150187" w:history="1">
+            <w:r>
+              <w:rPr>
+                <w:rStyle w:val="Hipervnculo"/>
+                <w:rFonts w:ascii="LM Roman 12" w:hAnsi="LM Roman 12"/>
+                <w:noProof/>
+              </w:rPr>
+              <w:t>1.1.</w:t>
+            </w:r>
+            <w:r>
+              <w:rPr>
+                <w:rFonts w:eastAsiaTheme="minorEastAsia"/>
+                <w:noProof/>
+                <w:sz w:val="22"/>
+                <w:lang w:eastAsia="es-ES"/>
+              </w:rPr>
+              <w:tab/>
+            </w:r>
+            <w:r>
+              <w:rPr>
+                <w:rStyle w:val="Hipervnculo"/>
+                <w:noProof/>
+              </w:rPr>
+              <w:t>Presentación</w:t>
+            </w:r>
+            <w:r>
+              <w:rPr>
+                <w:noProof/>
+                <w:webHidden/>
+              </w:rPr>
+              <w:tab/>
+            </w:r>
+            <w:r>
+              <w:rPr>
+                <w:noProof/>
+                <w:webHidden/>
+              </w:rPr>
+              <w:fldChar w:fldCharType="begin"/>
+            </w:r>
+            <w:r>
+              <w:rPr>
+                <w:noProof/>
+                <w:webHidden/>
+              </w:rPr>
+              <w:instrText xml:space="preserve"> PAGEREF _Toc65150187 \h </w:instrText>
+            </w:r>
+            <w:r>
+              <w:rPr>
+                <w:noProof/>
+                <w:webHidden/>
+              </w:rPr>
+            </w:r>
+            <w:r>
+              <w:rPr>
+                <w:noProof/>
+                <w:webHidden/>
+              </w:rPr>
+              <w:fldChar w:fldCharType="separate"/>
+            </w:r>
+            <w:r>
+              <w:rPr>
+                <w:noProof/>
+                <w:webHidden/>
+              </w:rPr>
+              <w:t>6</w:t>
+            </w:r>
+            <w:r>
+              <w:rPr>
+                <w:noProof/>
+                <w:webHidden/>
+              </w:rPr>
+              <w:fldChar w:fldCharType="end"/>
+            </w:r>
+          </w:hyperlink>
+        </w:p>
+        <w:p>
+          <w:pPr>
+            <w:pStyle w:val="TDC2"/>
+            <w:tabs>
+              <w:tab w:val="left" w:pos="1320"/>
+            </w:tabs>
+            <w:rPr>
+              <w:rFonts w:eastAsiaTheme="minorEastAsia"/>
+              <w:noProof/>
+              <w:sz w:val="22"/>
+              <w:lang w:eastAsia="es-ES"/>
+            </w:rPr>
+          </w:pPr>
+          <w:hyperlink w:anchor="_Toc65150188" w:history="1">
+            <w:r>
+              <w:rPr>
+                <w:rStyle w:val="Hipervnculo"/>
+                <w:rFonts w:ascii="LM Roman 12" w:hAnsi="LM Roman 12"/>
+                <w:noProof/>
+              </w:rPr>
+              <w:t>1.2.</w:t>
+            </w:r>
+            <w:r>
+              <w:rPr>
+                <w:rFonts w:eastAsiaTheme="minorEastAsia"/>
+                <w:noProof/>
+                <w:sz w:val="22"/>
+                <w:lang w:eastAsia="es-ES"/>
+              </w:rPr>
+              <w:tab/>
+            </w:r>
+            <w:r>
+              <w:rPr>
+                <w:rStyle w:val="Hipervnculo"/>
+                <w:noProof/>
+              </w:rPr>
+              <w:t>Objetivos</w:t>
+            </w:r>
+            <w:r>
+              <w:rPr>
+                <w:noProof/>
+                <w:webHidden/>
+              </w:rPr>
+              <w:tab/>
+            </w:r>
+            <w:r>
+              <w:rPr>
+                <w:noProof/>
+                <w:webHidden/>
+              </w:rPr>
+              <w:fldChar w:fldCharType="begin"/>
+            </w:r>
+            <w:r>
+              <w:rPr>
+                <w:noProof/>
+                <w:webHidden/>
+              </w:rPr>
+              <w:instrText xml:space="preserve"> PAGEREF _Toc65150188 \h </w:instrText>
+            </w:r>
+            <w:r>
+              <w:rPr>
+                <w:noProof/>
+                <w:webHidden/>
+              </w:rPr>
+            </w:r>
+            <w:r>
+              <w:rPr>
+                <w:noProof/>
+                <w:webHidden/>
+              </w:rPr>
+              <w:fldChar w:fldCharType="separate"/>
+            </w:r>
+            <w:r>
+              <w:rPr>
+                <w:noProof/>
+                <w:webHidden/>
+              </w:rPr>
+              <w:t>6</w:t>
             </w:r>
             <w:r>
               <w:rPr>
@@ -676,10 +853,11 @@
               <w:lang w:eastAsia="es-ES"/>
             </w:rPr>
           </w:pPr>
-          <w:hyperlink w:anchor="_Toc65142755" w:history="1">
+          <w:hyperlink w:anchor="_Toc65150189" w:history="1">
             <w:r>
               <w:rPr>
                 <w:rStyle w:val="Hipervnculo"/>
+                <w:rFonts w:ascii="LM Roman 12" w:hAnsi="LM Roman 12"/>
                 <w:noProof/>
               </w:rPr>
               <w:t>2.</w:t>
@@ -698,7 +876,7 @@
                 <w:rStyle w:val="Hipervnculo"/>
                 <w:noProof/>
               </w:rPr>
-              <w:t>Bibliografía</w:t>
+              <w:t>Enunciado</w:t>
             </w:r>
             <w:r>
               <w:rPr>
@@ -719,7 +897,7 @@
                 <w:noProof/>
                 <w:webHidden/>
               </w:rPr>
-              <w:instrText xml:space="preserve"> PAGEREF _Toc65142755 \h </w:instrText>
+              <w:instrText xml:space="preserve"> PAGEREF _Toc65150189 \h </w:instrText>
             </w:r>
             <w:r>
               <w:rPr>
@@ -739,7 +917,272 @@
                 <w:noProof/>
                 <w:webHidden/>
               </w:rPr>
-              <w:t>8</w:t>
+              <w:t>7</w:t>
+            </w:r>
+            <w:r>
+              <w:rPr>
+                <w:noProof/>
+                <w:webHidden/>
+              </w:rPr>
+              <w:fldChar w:fldCharType="end"/>
+            </w:r>
+          </w:hyperlink>
+        </w:p>
+        <w:p>
+          <w:pPr>
+            <w:pStyle w:val="TDC2"/>
+            <w:tabs>
+              <w:tab w:val="left" w:pos="1320"/>
+            </w:tabs>
+            <w:rPr>
+              <w:rFonts w:eastAsiaTheme="minorEastAsia"/>
+              <w:noProof/>
+              <w:sz w:val="22"/>
+              <w:lang w:eastAsia="es-ES"/>
+            </w:rPr>
+          </w:pPr>
+          <w:hyperlink w:anchor="_Toc65150190" w:history="1">
+            <w:r>
+              <w:rPr>
+                <w:rStyle w:val="Hipervnculo"/>
+                <w:rFonts w:ascii="LM Roman 12" w:hAnsi="LM Roman 12"/>
+                <w:noProof/>
+              </w:rPr>
+              <w:t>2.1.</w:t>
+            </w:r>
+            <w:r>
+              <w:rPr>
+                <w:rFonts w:eastAsiaTheme="minorEastAsia"/>
+                <w:noProof/>
+                <w:sz w:val="22"/>
+                <w:lang w:eastAsia="es-ES"/>
+              </w:rPr>
+              <w:tab/>
+            </w:r>
+            <w:r>
+              <w:rPr>
+                <w:rStyle w:val="Hipervnculo"/>
+                <w:noProof/>
+              </w:rPr>
+              <w:t>Ejercicio 1</w:t>
+            </w:r>
+            <w:r>
+              <w:rPr>
+                <w:noProof/>
+                <w:webHidden/>
+              </w:rPr>
+              <w:tab/>
+            </w:r>
+            <w:r>
+              <w:rPr>
+                <w:noProof/>
+                <w:webHidden/>
+              </w:rPr>
+              <w:fldChar w:fldCharType="begin"/>
+            </w:r>
+            <w:r>
+              <w:rPr>
+                <w:noProof/>
+                <w:webHidden/>
+              </w:rPr>
+              <w:instrText xml:space="preserve"> PAGEREF _Toc65150190 \h </w:instrText>
+            </w:r>
+            <w:r>
+              <w:rPr>
+                <w:noProof/>
+                <w:webHidden/>
+              </w:rPr>
+            </w:r>
+            <w:r>
+              <w:rPr>
+                <w:noProof/>
+                <w:webHidden/>
+              </w:rPr>
+              <w:fldChar w:fldCharType="separate"/>
+            </w:r>
+            <w:r>
+              <w:rPr>
+                <w:noProof/>
+                <w:webHidden/>
+              </w:rPr>
+              <w:t>7</w:t>
+            </w:r>
+            <w:r>
+              <w:rPr>
+                <w:noProof/>
+                <w:webHidden/>
+              </w:rPr>
+              <w:fldChar w:fldCharType="end"/>
+            </w:r>
+          </w:hyperlink>
+        </w:p>
+        <w:p>
+          <w:pPr>
+            <w:pStyle w:val="TDC2"/>
+            <w:tabs>
+              <w:tab w:val="left" w:pos="1320"/>
+            </w:tabs>
+            <w:rPr>
+              <w:rFonts w:eastAsiaTheme="minorEastAsia"/>
+              <w:noProof/>
+              <w:sz w:val="22"/>
+              <w:lang w:eastAsia="es-ES"/>
+            </w:rPr>
+          </w:pPr>
+          <w:hyperlink w:anchor="_Toc65150191" w:history="1">
+            <w:r>
+              <w:rPr>
+                <w:rStyle w:val="Hipervnculo"/>
+                <w:rFonts w:ascii="LM Roman 12" w:hAnsi="LM Roman 12"/>
+                <w:noProof/>
+              </w:rPr>
+              <w:t>2.2.</w:t>
+            </w:r>
+            <w:r>
+              <w:rPr>
+                <w:rFonts w:eastAsiaTheme="minorEastAsia"/>
+                <w:noProof/>
+                <w:sz w:val="22"/>
+                <w:lang w:eastAsia="es-ES"/>
+              </w:rPr>
+              <w:tab/>
+            </w:r>
+            <w:r>
+              <w:rPr>
+                <w:rStyle w:val="Hipervnculo"/>
+                <w:noProof/>
+              </w:rPr>
+              <w:t>Ejercicio 2</w:t>
+            </w:r>
+            <w:r>
+              <w:rPr>
+                <w:noProof/>
+                <w:webHidden/>
+              </w:rPr>
+              <w:tab/>
+            </w:r>
+            <w:r>
+              <w:rPr>
+                <w:noProof/>
+                <w:webHidden/>
+              </w:rPr>
+              <w:fldChar w:fldCharType="begin"/>
+            </w:r>
+            <w:r>
+              <w:rPr>
+                <w:noProof/>
+                <w:webHidden/>
+              </w:rPr>
+              <w:instrText xml:space="preserve"> PAGEREF _Toc65150191 \h </w:instrText>
+            </w:r>
+            <w:r>
+              <w:rPr>
+                <w:noProof/>
+                <w:webHidden/>
+              </w:rPr>
+            </w:r>
+            <w:r>
+              <w:rPr>
+                <w:noProof/>
+                <w:webHidden/>
+              </w:rPr>
+              <w:fldChar w:fldCharType="separate"/>
+            </w:r>
+            <w:r>
+              <w:rPr>
+                <w:noProof/>
+                <w:webHidden/>
+              </w:rPr>
+              <w:t>9</w:t>
+            </w:r>
+            <w:r>
+              <w:rPr>
+                <w:noProof/>
+                <w:webHidden/>
+              </w:rPr>
+              <w:fldChar w:fldCharType="end"/>
+            </w:r>
+          </w:hyperlink>
+        </w:p>
+        <w:p>
+          <w:pPr>
+            <w:pStyle w:val="TDC1"/>
+            <w:tabs>
+              <w:tab w:val="left" w:pos="880"/>
+              <w:tab w:val="right" w:leader="dot" w:pos="8494"/>
+            </w:tabs>
+            <w:rPr>
+              <w:rFonts w:eastAsiaTheme="minorEastAsia"/>
+              <w:noProof/>
+              <w:sz w:val="22"/>
+              <w:lang w:eastAsia="es-ES"/>
+            </w:rPr>
+          </w:pPr>
+          <w:hyperlink w:anchor="_Toc65150192" w:history="1">
+            <w:r>
+              <w:rPr>
+                <w:rStyle w:val="Hipervnculo"/>
+                <w:rFonts w:ascii="LM Roman 12" w:hAnsi="LM Roman 12"/>
+                <w:noProof/>
+              </w:rPr>
+              <w:t>3.</w:t>
+            </w:r>
+            <w:r>
+              <w:rPr>
+                <w:rFonts w:eastAsiaTheme="minorEastAsia"/>
+                <w:noProof/>
+                <w:sz w:val="22"/>
+                <w:lang w:eastAsia="es-ES"/>
+              </w:rPr>
+              <w:tab/>
+            </w:r>
+            <w:r>
+              <w:rPr>
+                <w:rStyle w:val="Hipervnculo"/>
+                <w:noProof/>
+              </w:rPr>
+              <w:t>Bibliografía</w:t>
+            </w:r>
+            <w:r>
+              <w:rPr>
+                <w:noProof/>
+                <w:webHidden/>
+              </w:rPr>
+              <w:tab/>
+            </w:r>
+            <w:r>
+              <w:rPr>
+                <w:noProof/>
+                <w:webHidden/>
+              </w:rPr>
+              <w:fldChar w:fldCharType="begin"/>
+            </w:r>
+            <w:r>
+              <w:rPr>
+                <w:noProof/>
+                <w:webHidden/>
+              </w:rPr>
+              <w:instrText xml:space="preserve"> PAGEREF _Toc65150192 \h </w:instrText>
+            </w:r>
+            <w:r>
+              <w:rPr>
+                <w:noProof/>
+                <w:webHidden/>
+              </w:rPr>
+            </w:r>
+            <w:r>
+              <w:rPr>
+                <w:noProof/>
+                <w:webHidden/>
+              </w:rPr>
+              <w:fldChar w:fldCharType="separate"/>
+            </w:r>
+            <w:r>
+              <w:rPr>
+                <w:noProof/>
+                <w:webHidden/>
+              </w:rPr>
+              <w:t>10</w:t>
             </w:r>
             <w:r>
               <w:rPr>
@@ -819,7 +1262,7 @@
               <w:jc w:val="center"/>
               <w:outlineLvl w:val="0"/>
             </w:pPr>
-            <w:bookmarkStart w:id="2" w:name="_Toc65142752"/>
+            <w:bookmarkStart w:id="2" w:name="_Toc65150184"/>
             <w:r>
               <w:t>Índice de tablas</w:t>
             </w:r>
@@ -836,16 +1279,31 @@
       </w:pPr>
     </w:p>
     <w:p>
-      <w:fldSimple w:instr=" TOC \h \z \c &quot;Tabla&quot; ">
-        <w:r>
-          <w:rPr>
-            <w:b/>
-            <w:bCs/>
-            <w:noProof/>
-          </w:rPr>
-          <w:t>No se encuentran elementos de tabla de ilustraciones.</w:t>
-        </w:r>
-      </w:fldSimple>
+      <w:r>
+        <w:fldChar w:fldCharType="begin"/>
+      </w:r>
+      <w:r>
+        <w:instrText xml:space="preserve"> TOC \h \z \c "Tabla" </w:instrText>
+      </w:r>
+      <w:r>
+        <w:fldChar w:fldCharType="separate"/>
+      </w:r>
+      <w:r>
+        <w:rPr>
+          <w:b/>
+          <w:bCs/>
+          <w:noProof/>
+        </w:rPr>
+        <w:t>No se encuentran elementos de tabla de ilustraciones.</w:t>
+      </w:r>
+      <w:r>
+        <w:rPr>
+          <w:b/>
+          <w:bCs/>
+          <w:noProof/>
+        </w:rPr>
+        <w:fldChar w:fldCharType="end"/>
+      </w:r>
     </w:p>
     <w:p>
       <w:pPr>
@@ -899,7 +1357,7 @@
               <w:jc w:val="center"/>
               <w:outlineLvl w:val="0"/>
             </w:pPr>
-            <w:bookmarkStart w:id="3" w:name="_Toc65142753"/>
+            <w:bookmarkStart w:id="3" w:name="_Toc65150185"/>
             <w:r>
               <w:t xml:space="preserve">Índice de </w:t>
             </w:r>
@@ -919,16 +1377,31 @@
       </w:pPr>
     </w:p>
     <w:p>
-      <w:fldSimple w:instr=" TOC \h \z \c &quot;Ilustración&quot; ">
-        <w:r>
-          <w:rPr>
-            <w:b/>
-            <w:bCs/>
-            <w:noProof/>
-          </w:rPr>
-          <w:t>No se encuentran elementos de tabla de ilustraciones.</w:t>
-        </w:r>
-      </w:fldSimple>
+      <w:r>
+        <w:fldChar w:fldCharType="begin"/>
+      </w:r>
+      <w:r>
+        <w:instrText xml:space="preserve"> TOC \h \z \c "Ilustración" </w:instrText>
+      </w:r>
+      <w:r>
+        <w:fldChar w:fldCharType="separate"/>
+      </w:r>
+      <w:r>
+        <w:rPr>
+          <w:b/>
+          <w:bCs/>
+          <w:noProof/>
+        </w:rPr>
+        <w:t>No se encuentran elementos de tabla de ilustraciones.</w:t>
+      </w:r>
+      <w:r>
+        <w:rPr>
+          <w:b/>
+          <w:bCs/>
+          <w:noProof/>
+        </w:rPr>
+        <w:fldChar w:fldCharType="end"/>
+      </w:r>
     </w:p>
     <w:p>
       <w:pPr>
@@ -993,7 +1466,7 @@
               <w:jc w:val="center"/>
               <w:outlineLvl w:val="0"/>
             </w:pPr>
-            <w:bookmarkStart w:id="4" w:name="_Toc65142754"/>
+            <w:bookmarkStart w:id="4" w:name="_Toc65150186"/>
             <w:r>
               <w:t>Introducción</w:t>
             </w:r>
@@ -1007,9 +1480,11 @@
       <w:pPr>
         <w:pStyle w:val="Ttulo2"/>
       </w:pPr>
+      <w:bookmarkStart w:id="5" w:name="_Toc65150187"/>
       <w:r>
         <w:t>Presentación</w:t>
       </w:r>
+      <w:bookmarkEnd w:id="5"/>
     </w:p>
     <w:p>
       <w:r>
@@ -1030,9 +1505,11 @@
       <w:pPr>
         <w:pStyle w:val="Ttulo2"/>
       </w:pPr>
+      <w:bookmarkStart w:id="6" w:name="_Toc65150188"/>
       <w:r>
         <w:t>Objetivos</w:t>
       </w:r>
+      <w:bookmarkEnd w:id="6"/>
     </w:p>
     <w:p>
       <w:r>
@@ -1157,9 +1634,11 @@
               <w:jc w:val="center"/>
               <w:outlineLvl w:val="0"/>
             </w:pPr>
+            <w:bookmarkStart w:id="7" w:name="_Toc65150189"/>
             <w:r>
               <w:t>Enunciado</w:t>
             </w:r>
+            <w:bookmarkEnd w:id="7"/>
           </w:p>
         </w:tc>
       </w:tr>
@@ -1173,21 +1652,23 @@
       <w:pPr>
         <w:pStyle w:val="Ttulo2"/>
       </w:pPr>
+      <w:bookmarkStart w:id="8" w:name="_Toc65150190"/>
       <w:r>
         <w:t>Ejercicio 1</w:t>
       </w:r>
+      <w:bookmarkEnd w:id="8"/>
     </w:p>
     <w:p>
       <w:pPr>
         <w:rPr>
-          <w:b/>
-          <w:bCs/>
+          <w:i/>
+          <w:iCs/>
         </w:rPr>
       </w:pPr>
       <w:r>
         <w:rPr>
-          <w:b/>
-          <w:bCs/>
+          <w:i/>
+          <w:iCs/>
         </w:rPr>
         <w:t>Después de leer el recurso “Calvo, M., Pérez, D., Subirats, L. (2019). Introducción al ciclo de vida de los datos.” Contesta a las siguientes preguntas con tus propias palabras:</w:t>
       </w:r>
@@ -1200,14 +1681,14 @@
           <w:numId w:val="49"/>
         </w:numPr>
         <w:rPr>
-          <w:b/>
-          <w:bCs/>
+          <w:i/>
+          <w:iCs/>
         </w:rPr>
       </w:pPr>
       <w:r>
         <w:rPr>
-          <w:b/>
-          <w:bCs/>
+          <w:i/>
+          <w:iCs/>
         </w:rPr>
         <w:t>¿Qué perfil profesional relacionado con la ciencia de datos te gustaría ser? ¿Y cuál te gustaría menos ser? Razona tu respuesta (máximo 200 palabras).</w:t>
       </w:r>
@@ -1252,7 +1733,31 @@
         <w:t>data scientist</w:t>
       </w:r>
       <w:r>
-        <w:t xml:space="preserve"> es un filósofo (curioso), pero con datos, por lo que trata de buscar respuestas a preguntas que puedan solucionar o mejorar el futuro a medio/largo plazo, además hace uso de las tecnologías, matemáticas, lógica de negocio y comunicación, las cuales son las áreas del conocimiento que más me gustan.</w:t>
+        <w:t xml:space="preserve"> es un filósofo (curioso)</w:t>
+      </w:r>
+      <w:r>
+        <w:t xml:space="preserve"> </w:t>
+      </w:r>
+      <w:r>
+        <w:fldChar w:fldCharType="begin"/>
+      </w:r>
+      <w:r>
+        <w:instrText xml:space="preserve"> ADDIN ZOTERO_ITEM CSL_CITATION {"citationID":"lKPtrIqM","properties":{"formattedCitation":"[1]","plainCitation":"[1]","noteIndex":0},"citationItems":[{"id":5,"uris":["http://zotero.org/users/local/MJcpblA1/items/UJ83DA8W"],"uri":["http://zotero.org/users/local/MJcpblA1/items/UJ83DA8W"],"itemData":{"id":5,"type":"article","title":"PID_00265705.pdf","URL":"http://materials.cv.uoc.edu/daisy/Materials/PID_00265705/pdf/PID_00265705.pdf","accessed":{"date-parts":[["2021",2,25]]}}}],"schema":"https://github.com/citation-style-language/schema/raw/master/csl-citation.json"} </w:instrText>
+      </w:r>
+      <w:r>
+        <w:fldChar w:fldCharType="separate"/>
+      </w:r>
+      <w:r>
+        <w:rPr>
+          <w:rFonts w:ascii="Calibri" w:hAnsi="Calibri" w:cs="Calibri"/>
+        </w:rPr>
+        <w:t>[1]</w:t>
+      </w:r>
+      <w:r>
+        <w:fldChar w:fldCharType="end"/>
+      </w:r>
+      <w:r>
+        <w:t>, pero con datos, por lo que trata de buscar respuestas a preguntas que puedan solucionar o mejorar el futuro a medio/largo plazo, además hace uso de las tecnologías, matemáticas, lógica de negocio y comunicación, las cuales son las áreas del conocimiento que más me gustan.</w:t>
       </w:r>
     </w:p>
     <w:p>
@@ -1292,17 +1797,245 @@
           <w:numId w:val="49"/>
         </w:numPr>
         <w:rPr>
-          <w:b/>
-          <w:bCs/>
+          <w:i/>
+          <w:iCs/>
         </w:rPr>
       </w:pPr>
       <w:r>
         <w:rPr>
-          <w:b/>
-          <w:bCs/>
+          <w:i/>
+          <w:iCs/>
         </w:rPr>
         <w:t>Lista los diferentes factores que influyen en la calidad de los datos y pon un ejemplo diferente al que se explica en los materiales (máximo 300 palabras).</w:t>
       </w:r>
+    </w:p>
+    <w:p>
+      <w:pPr>
+        <w:pStyle w:val="Prrafodelista"/>
+        <w:ind w:left="1117" w:firstLine="0"/>
+        <w:rPr>
+          <w:i/>
+          <w:iCs/>
+        </w:rPr>
+      </w:pPr>
+    </w:p>
+    <w:p>
+      <w:pPr>
+        <w:pStyle w:val="Prrafodelista"/>
+        <w:ind w:left="1117" w:firstLine="0"/>
+      </w:pPr>
+      <w:r>
+        <w:t>Los diferentes factores que influyen en la calidad de los datos son</w:t>
+      </w:r>
+      <w:r>
+        <w:t xml:space="preserve"> </w:t>
+      </w:r>
+      <w:r>
+        <w:fldChar w:fldCharType="begin"/>
+      </w:r>
+      <w:r>
+        <w:instrText xml:space="preserve"> ADDIN ZOTERO_ITEM CSL_CITATION {"citationID":"Akd0xCoL","properties":{"formattedCitation":"[1]","plainCitation":"[1]","noteIndex":0},"citationItems":[{"id":5,"uris":["http://zotero.org/users/local/MJcpblA1/items/UJ83DA8W"],"uri":["http://zotero.org/users/local/MJcpblA1/items/UJ83DA8W"],"itemData":{"id":5,"type":"article","title":"PID_00265705.pdf","URL":"http://materials.cv.uoc.edu/daisy/Materials/PID_00265705/pdf/PID_00265705.pdf","accessed":{"date-parts":[["2021",2,25]]}}}],"schema":"https://github.com/citation-style-language/schema/raw/master/csl-citation.json"} </w:instrText>
+      </w:r>
+      <w:r>
+        <w:fldChar w:fldCharType="separate"/>
+      </w:r>
+      <w:r>
+        <w:rPr>
+          <w:rFonts w:ascii="Calibri" w:hAnsi="Calibri" w:cs="Calibri"/>
+        </w:rPr>
+        <w:t>[1]</w:t>
+      </w:r>
+      <w:r>
+        <w:fldChar w:fldCharType="end"/>
+      </w:r>
+      <w:r>
+        <w:t>:</w:t>
+      </w:r>
+    </w:p>
+    <w:p>
+      <w:pPr>
+        <w:pStyle w:val="Prrafodelista"/>
+        <w:numPr>
+          <w:ilvl w:val="0"/>
+          <w:numId w:val="50"/>
+        </w:numPr>
+      </w:pPr>
+      <w:r>
+        <w:t>Exactitud: un ejemplo sería cuando tratamos de representar número</w:t>
+      </w:r>
+      <w:r>
+        <w:t>s</w:t>
+      </w:r>
+      <w:r>
+        <w:t xml:space="preserve"> decimales, es decir, en España por ejemplo usamos la coma para separar la parte entera de la parte decimal, y en el sistema inglés </w:t>
+      </w:r>
+      <w:r>
+        <w:t>se usa el punto. Por lo que</w:t>
+      </w:r>
+      <w:r>
+        <w:t>,</w:t>
+      </w:r>
+      <w:r>
+        <w:t xml:space="preserve"> si tenemos por ejemplo la variable peso medida en Kg dicho valor viene como en el sistema inglés con un </w:t>
+      </w:r>
+      <w:r>
+        <w:lastRenderedPageBreak/>
+        <w:t xml:space="preserve">punto y nos encontramos en España, ambos formatos serían </w:t>
+      </w:r>
+      <w:proofErr w:type="gramStart"/>
+      <w:r>
+        <w:t>válidos</w:t>
+      </w:r>
+      <w:proofErr w:type="gramEnd"/>
+      <w:r>
+        <w:t xml:space="preserve"> pero no exactos ya en este caso tendría que representarse con una coma.</w:t>
+      </w:r>
+    </w:p>
+    <w:p>
+      <w:pPr>
+        <w:pStyle w:val="Prrafodelista"/>
+        <w:numPr>
+          <w:ilvl w:val="0"/>
+          <w:numId w:val="50"/>
+        </w:numPr>
+      </w:pPr>
+      <w:r>
+        <w:t>Completitud:</w:t>
+      </w:r>
+      <w:r>
+        <w:t xml:space="preserve"> siguiendo con el ejemplo anterior sería el porcentaje de pesos que sí que tienen valor, es decir, que tienen datos sin valores en blanco.</w:t>
+      </w:r>
+    </w:p>
+    <w:p>
+      <w:pPr>
+        <w:pStyle w:val="Prrafodelista"/>
+        <w:numPr>
+          <w:ilvl w:val="0"/>
+          <w:numId w:val="50"/>
+        </w:numPr>
+      </w:pPr>
+      <w:r>
+        <w:t>Consistencia:</w:t>
+      </w:r>
+      <w:r>
+        <w:t xml:space="preserve"> por ejemplo</w:t>
+      </w:r>
+      <w:r>
+        <w:t>,</w:t>
+      </w:r>
+      <w:r>
+        <w:t xml:space="preserve"> a la hora de sacarse el </w:t>
+      </w:r>
+      <w:proofErr w:type="gramStart"/>
+      <w:r>
+        <w:t>carnet</w:t>
+      </w:r>
+      <w:proofErr w:type="gramEnd"/>
+      <w:r>
+        <w:t xml:space="preserve"> de conducir</w:t>
+      </w:r>
+      <w:r>
+        <w:t xml:space="preserve"> una persona es apta si y solo si ha pasado el test psicotécnico, ha aprobado el examen teórico y el examen práctico. Por lo tanto, hay que comprobar que estos tres campos sean consistentes, ya que de lo contrario la persona no sería apta.</w:t>
+      </w:r>
+    </w:p>
+    <w:p>
+      <w:pPr>
+        <w:pStyle w:val="Prrafodelista"/>
+        <w:numPr>
+          <w:ilvl w:val="0"/>
+          <w:numId w:val="50"/>
+        </w:numPr>
+      </w:pPr>
+      <w:r>
+        <w:t>Atemporalidad:</w:t>
+      </w:r>
+      <w:r>
+        <w:t xml:space="preserve"> </w:t>
+      </w:r>
+      <w:r>
+        <w:t xml:space="preserve">siguiendo con el ejemplo anterior, podríamos tener un atributo temporal que indicase cuánto ha tardado una persona en sacarse el </w:t>
+      </w:r>
+      <w:proofErr w:type="gramStart"/>
+      <w:r>
+        <w:t>carnet</w:t>
+      </w:r>
+      <w:proofErr w:type="gramEnd"/>
+      <w:r>
+        <w:t xml:space="preserve"> desde que hizo el examen psicotécnico hasta que </w:t>
+      </w:r>
+      <w:r>
+        <w:t>aprobó</w:t>
+      </w:r>
+      <w:r>
+        <w:t xml:space="preserve"> el examen práctico.</w:t>
+      </w:r>
+    </w:p>
+    <w:p>
+      <w:pPr>
+        <w:pStyle w:val="Prrafodelista"/>
+        <w:numPr>
+          <w:ilvl w:val="0"/>
+          <w:numId w:val="50"/>
+        </w:numPr>
+      </w:pPr>
+      <w:r>
+        <w:t>Unicidad:</w:t>
+      </w:r>
+      <w:r>
+        <w:t xml:space="preserve"> se correspondería con el porcentaje de valores duplicados respecto a todos los datos que tenemos en tráfico sobre las personas</w:t>
+      </w:r>
+      <w:r>
+        <w:t xml:space="preserve"> que quieren sacarse el </w:t>
+      </w:r>
+      <w:proofErr w:type="gramStart"/>
+      <w:r>
+        <w:t>carnet</w:t>
+      </w:r>
+      <w:proofErr w:type="gramEnd"/>
+      <w:r>
+        <w:t xml:space="preserve"> de conducir</w:t>
+      </w:r>
+      <w:r>
+        <w:t>.</w:t>
+      </w:r>
+    </w:p>
+    <w:p>
+      <w:pPr>
+        <w:pStyle w:val="Prrafodelista"/>
+        <w:numPr>
+          <w:ilvl w:val="0"/>
+          <w:numId w:val="50"/>
+        </w:numPr>
+      </w:pPr>
+      <w:r>
+        <w:t>Validez:</w:t>
+      </w:r>
+      <w:r>
+        <w:t xml:space="preserve"> </w:t>
+      </w:r>
+      <w:r>
+        <w:t xml:space="preserve">por ejemplo, en </w:t>
+      </w:r>
+      <w:proofErr w:type="gramStart"/>
+      <w:r>
+        <w:t>el test</w:t>
+      </w:r>
+      <w:proofErr w:type="gramEnd"/>
+      <w:r>
+        <w:t xml:space="preserve"> psicotécnico, en el examen teórico y en el examen práctico solo es válido una cadena que indique “A” si es apto o “NA” si es no apto, de lo contrario el resto de </w:t>
+      </w:r>
+      <w:r>
+        <w:t>los valores</w:t>
+      </w:r>
+      <w:r>
+        <w:t xml:space="preserve"> no estarían permitidos.</w:t>
+      </w:r>
+    </w:p>
+    <w:p>
+      <w:pPr>
+        <w:pStyle w:val="Prrafodelista"/>
+        <w:ind w:left="1117" w:firstLine="0"/>
+      </w:pPr>
     </w:p>
     <w:p>
       <w:pPr>
@@ -1311,10 +2044,171 @@
           <w:ilvl w:val="0"/>
           <w:numId w:val="49"/>
         </w:numPr>
-      </w:pPr>
-      <w:r>
+        <w:rPr>
+          <w:i/>
+          <w:iCs/>
+        </w:rPr>
+      </w:pPr>
+      <w:r>
+        <w:rPr>
+          <w:i/>
+          <w:iCs/>
+        </w:rPr>
         <w:t>¿En qué tipos de bases de datos no es necesario conocer a priori los datos que se quieren almacenar? Pon tres ejemplos de tecnologías que utilicen estas bases de datos (máximo 100 palabras).</w:t>
       </w:r>
+    </w:p>
+    <w:p>
+      <w:pPr>
+        <w:pStyle w:val="Prrafodelista"/>
+        <w:ind w:left="1117" w:firstLine="0"/>
+        <w:rPr>
+          <w:i/>
+          <w:iCs/>
+        </w:rPr>
+      </w:pPr>
+    </w:p>
+    <w:p>
+      <w:pPr>
+        <w:pStyle w:val="Prrafodelista"/>
+        <w:ind w:left="1117" w:firstLine="0"/>
+      </w:pPr>
+      <w:r>
+        <w:t>Las bases de datos que a priori no necesitan conocer los datos que se van a almacenar son las bases de datos no relacionales.</w:t>
+      </w:r>
+    </w:p>
+    <w:p>
+      <w:pPr>
+        <w:pStyle w:val="Prrafodelista"/>
+        <w:ind w:left="1117" w:firstLine="0"/>
+      </w:pPr>
+    </w:p>
+    <w:p>
+      <w:pPr>
+        <w:pStyle w:val="Prrafodelista"/>
+        <w:ind w:left="1117" w:firstLine="0"/>
+      </w:pPr>
+      <w:r>
+        <w:t>Un ejemplo de uso</w:t>
+      </w:r>
+      <w:r>
+        <w:t xml:space="preserve"> sería </w:t>
+      </w:r>
+      <w:r>
+        <w:rPr>
+          <w:i/>
+          <w:iCs/>
+        </w:rPr>
+        <w:t>Facebook App</w:t>
+      </w:r>
+      <w:r>
+        <w:t xml:space="preserve">, dicha aplicación puede estar instalada tanto en </w:t>
+      </w:r>
+      <w:r>
+        <w:rPr>
+          <w:i/>
+          <w:iCs/>
+        </w:rPr>
+        <w:t>Android</w:t>
+      </w:r>
+      <w:r>
+        <w:t xml:space="preserve"> como en </w:t>
+      </w:r>
+      <w:r>
+        <w:rPr>
+          <w:i/>
+          <w:iCs/>
+        </w:rPr>
+        <w:t>IOS</w:t>
+      </w:r>
+      <w:r>
+        <w:t xml:space="preserve"> y </w:t>
+      </w:r>
+      <w:r>
+        <w:rPr>
+          <w:i/>
+          <w:iCs/>
+        </w:rPr>
+        <w:t>Windows Phone</w:t>
+      </w:r>
+      <w:r>
+        <w:t>, por lo que a la hora de capturar los datos de los usuarios se puede recibir la información de forma diferente, es decir, en estructuras diferentes.</w:t>
+      </w:r>
+    </w:p>
+    <w:p>
+      <w:pPr>
+        <w:pStyle w:val="Prrafodelista"/>
+        <w:ind w:left="1117" w:firstLine="0"/>
+      </w:pPr>
+    </w:p>
+    <w:p>
+      <w:pPr>
+        <w:pStyle w:val="Prrafodelista"/>
+        <w:ind w:left="1117" w:firstLine="0"/>
+      </w:pPr>
+      <w:r>
+        <w:t>Otro ejemplo, el uso de sensores en un coche por parte de un fabricante, cada modelo puede llevar sensores diferentes y no sabes cómo vas a recibir la información.</w:t>
+      </w:r>
+    </w:p>
+    <w:p>
+      <w:pPr>
+        <w:pStyle w:val="Prrafodelista"/>
+        <w:ind w:left="1117" w:firstLine="0"/>
+      </w:pPr>
+    </w:p>
+    <w:p>
+      <w:pPr>
+        <w:pStyle w:val="Prrafodelista"/>
+        <w:ind w:left="1117" w:firstLine="0"/>
+      </w:pPr>
+      <w:r>
+        <w:t xml:space="preserve">Finalmente, ahora que está de moda el planeta Marte, el </w:t>
+      </w:r>
+      <w:r>
+        <w:rPr>
+          <w:i/>
+          <w:iCs/>
+        </w:rPr>
+        <w:t>Perseverance</w:t>
+      </w:r>
+      <w:r>
+        <w:t xml:space="preserve"> </w:t>
+      </w:r>
+      <w:r>
+        <w:fldChar w:fldCharType="begin"/>
+      </w:r>
+      <w:r>
+        <w:instrText xml:space="preserve"> ADDIN ZOTERO_ITEM CSL_CITATION {"citationID":"SH3fBAeN","properties":{"formattedCitation":"[2]","plainCitation":"[2]","noteIndex":0},"citationItems":[{"id":3,"uris":["http://zotero.org/users/local/MJcpblA1/items/S8CWPQBX"],"uri":["http://zotero.org/users/local/MJcpblA1/items/S8CWPQBX"],"itemData":{"id":3,"type":"webpage","abstract":"El astrobiólogo robótico de seis ruedas se encuentra actualmente realizando una revisión exhaustiva de todos sus sistemas e instrumentos.","container-title":"MuyInteresante.es","language":"es","title":"Perseverance: este es el primer vídeo de un aterrizaje en Marte","title-short":"Perseverance","URL":"https://www.muyinteresante.es/ciencia/video/primeros-videos-del-perseverance-en-marte-251614022782","author":[{"family":"Interesante","given":"Muy"}],"accessed":{"date-parts":[["2021",2,25]]},"issued":{"date-parts":[["2021",2,23]]}}}],"schema":"https://github.com/citation-style-language/schema/raw/master/csl-citation.json"} </w:instrText>
+      </w:r>
+      <w:r>
+        <w:fldChar w:fldCharType="separate"/>
+      </w:r>
+      <w:r>
+        <w:rPr>
+          <w:rFonts w:ascii="Calibri" w:hAnsi="Calibri" w:cs="Calibri"/>
+        </w:rPr>
+        <w:t>[2]</w:t>
+      </w:r>
+      <w:r>
+        <w:fldChar w:fldCharType="end"/>
+      </w:r>
+      <w:r>
+        <w:t xml:space="preserve"> </w:t>
+      </w:r>
+      <w:r>
+        <w:t xml:space="preserve">aterrizó hace poco en dicho planeta, no sabemos lo que se va a encontrar por lo que la información que envíe </w:t>
+      </w:r>
+      <w:r>
+        <w:t>debe</w:t>
+      </w:r>
+      <w:r>
+        <w:t xml:space="preserve"> tener cierta flexibilidad.</w:t>
+      </w:r>
+    </w:p>
+    <w:p>
+      <w:pPr>
+        <w:pStyle w:val="Prrafodelista"/>
+        <w:ind w:left="1117" w:firstLine="0"/>
+      </w:pPr>
     </w:p>
     <w:p>
       <w:pPr>
@@ -1323,8 +2217,17 @@
           <w:ilvl w:val="0"/>
           <w:numId w:val="49"/>
         </w:numPr>
-      </w:pPr>
-      <w:r>
+        <w:rPr>
+          <w:i/>
+          <w:iCs/>
+        </w:rPr>
+      </w:pPr>
+      <w:r>
+        <w:rPr>
+          <w:i/>
+          <w:iCs/>
+        </w:rPr>
+        <w:lastRenderedPageBreak/>
         <w:t>Pon ejemplos visuales con imágenes de las 7 visualizaciones que permiten un nivel más alto de abstracción (adjuntar las 7 imágenes)</w:t>
       </w:r>
     </w:p>
@@ -1339,10 +2242,11 @@
           <w:docGrid w:linePitch="360"/>
         </w:sectPr>
       </w:pPr>
-      <w:r>
-        <w:lastRenderedPageBreak/>
+      <w:bookmarkStart w:id="9" w:name="_Toc65150191"/>
+      <w:r>
         <w:t>Ejercicio 2</w:t>
       </w:r>
+      <w:bookmarkEnd w:id="9"/>
     </w:p>
     <w:p/>
     <w:p/>
@@ -1370,27 +2274,89 @@
               <w:jc w:val="center"/>
               <w:outlineLvl w:val="0"/>
             </w:pPr>
-            <w:bookmarkStart w:id="5" w:name="_Toc65142755"/>
+            <w:bookmarkStart w:id="10" w:name="_Toc65150192"/>
             <w:r>
               <w:t>Bibliografía</w:t>
             </w:r>
-            <w:bookmarkEnd w:id="5"/>
+            <w:bookmarkEnd w:id="10"/>
           </w:p>
         </w:tc>
       </w:tr>
     </w:tbl>
     <w:p>
       <w:pPr>
-        <w:pStyle w:val="Sinespaciado"/>
+        <w:ind w:firstLine="0"/>
       </w:pPr>
     </w:p>
-    <w:p/>
-    <w:p/>
-    <w:p/>
     <w:p>
       <w:pPr>
-        <w:ind w:firstLine="0"/>
-      </w:pPr>
+        <w:pStyle w:val="Bibliografa"/>
+        <w:rPr>
+          <w:rFonts w:ascii="Calibri" w:hAnsi="Calibri" w:cs="Calibri"/>
+        </w:rPr>
+      </w:pPr>
+      <w:r>
+        <w:fldChar w:fldCharType="begin"/>
+      </w:r>
+      <w:r>
+        <w:instrText xml:space="preserve"> ADDIN ZOTERO_BIBL {"uncited":[],"omitted":[],"custom":[]} CSL_BIBLIOGRAPHY </w:instrText>
+      </w:r>
+      <w:r>
+        <w:fldChar w:fldCharType="separate"/>
+      </w:r>
+      <w:r>
+        <w:rPr>
+          <w:rFonts w:ascii="Calibri" w:hAnsi="Calibri" w:cs="Calibri"/>
+        </w:rPr>
+        <w:t>[1]</w:t>
+      </w:r>
+      <w:r>
+        <w:rPr>
+          <w:rFonts w:ascii="Calibri" w:hAnsi="Calibri" w:cs="Calibri"/>
+        </w:rPr>
+        <w:tab/>
+        <w:t>«PID_00265705.pdf». Accedido: feb. 25, 2021. [En línea]. Disponible en: http://materials.cv.uoc.edu/daisy/Materials/PID_00265705/pdf/PID_00265705.pdf.</w:t>
+      </w:r>
+    </w:p>
+    <w:p>
+      <w:pPr>
+        <w:pStyle w:val="Bibliografa"/>
+        <w:rPr>
+          <w:rFonts w:ascii="Calibri" w:hAnsi="Calibri" w:cs="Calibri"/>
+        </w:rPr>
+      </w:pPr>
+      <w:r>
+        <w:rPr>
+          <w:rFonts w:ascii="Calibri" w:hAnsi="Calibri" w:cs="Calibri"/>
+        </w:rPr>
+        <w:t>[2]</w:t>
+      </w:r>
+      <w:r>
+        <w:rPr>
+          <w:rFonts w:ascii="Calibri" w:hAnsi="Calibri" w:cs="Calibri"/>
+        </w:rPr>
+        <w:tab/>
+        <w:t xml:space="preserve">M. Interesante, «Perseverance: este es el primer vídeo de un aterrizaje en Marte», </w:t>
+      </w:r>
+      <w:r>
+        <w:rPr>
+          <w:rFonts w:ascii="Calibri" w:hAnsi="Calibri" w:cs="Calibri"/>
+          <w:i/>
+          <w:iCs/>
+        </w:rPr>
+        <w:t>MuyInteresante.es</w:t>
+      </w:r>
+      <w:r>
+        <w:rPr>
+          <w:rFonts w:ascii="Calibri" w:hAnsi="Calibri" w:cs="Calibri"/>
+        </w:rPr>
+        <w:t>, feb. 23, 2021. https://www.muyinteresante.es/ciencia/video/primeros-videos-del-perseverance-en-marte-251614022782 (accedido feb. 25, 2021).</w:t>
+      </w:r>
+    </w:p>
+    <w:p>
+      <w:r>
+        <w:fldChar w:fldCharType="end"/>
+      </w:r>
     </w:p>
     <w:sectPr>
       <w:headerReference w:type="default" r:id="rId18"/>
@@ -1617,7 +2583,13 @@
       <w:jc w:val="right"/>
     </w:pPr>
     <w:r>
-      <w:t>Tipología y ciclo de vista de los datos</w:t>
+      <w:t>Tipología y ciclo de vi</w:t>
+    </w:r>
+    <w:r>
+      <w:t>da</w:t>
+    </w:r>
+    <w:r>
+      <w:t xml:space="preserve"> de los datos</w:t>
     </w:r>
     <w:r>
       <w:tab/>
@@ -2979,7 +3951,7 @@
   <w:abstractNum w:abstractNumId="11" w15:restartNumberingAfterBreak="0">
     <w:nsid w:val="1EED181D"/>
     <w:multiLevelType w:val="hybridMultilevel"/>
-    <w:tmpl w:val="6686AA1C"/>
+    <w:tmpl w:val="25B2A510"/>
     <w:lvl w:ilvl="0" w:tplc="0C0A000F">
       <w:start w:val="1"/>
       <w:numFmt w:val="decimal"/>
@@ -4883,6 +5855,119 @@
     </w:lvl>
   </w:abstractNum>
   <w:abstractNum w:abstractNumId="28" w15:restartNumberingAfterBreak="0">
+    <w:nsid w:val="477D53A4"/>
+    <w:multiLevelType w:val="hybridMultilevel"/>
+    <w:tmpl w:val="EEBE9EA0"/>
+    <w:lvl w:ilvl="0" w:tplc="0C0A0001">
+      <w:start w:val="1"/>
+      <w:numFmt w:val="bullet"/>
+      <w:lvlText w:val=""/>
+      <w:lvlJc w:val="left"/>
+      <w:pPr>
+        <w:ind w:left="1837" w:hanging="360"/>
+      </w:pPr>
+      <w:rPr>
+        <w:rFonts w:ascii="Symbol" w:hAnsi="Symbol" w:hint="default"/>
+      </w:rPr>
+    </w:lvl>
+    <w:lvl w:ilvl="1" w:tplc="0C0A0003" w:tentative="1">
+      <w:start w:val="1"/>
+      <w:numFmt w:val="bullet"/>
+      <w:lvlText w:val="o"/>
+      <w:lvlJc w:val="left"/>
+      <w:pPr>
+        <w:ind w:left="2557" w:hanging="360"/>
+      </w:pPr>
+      <w:rPr>
+        <w:rFonts w:ascii="Courier New" w:hAnsi="Courier New" w:cs="Courier New" w:hint="default"/>
+      </w:rPr>
+    </w:lvl>
+    <w:lvl w:ilvl="2" w:tplc="0C0A0005" w:tentative="1">
+      <w:start w:val="1"/>
+      <w:numFmt w:val="bullet"/>
+      <w:lvlText w:val=""/>
+      <w:lvlJc w:val="left"/>
+      <w:pPr>
+        <w:ind w:left="3277" w:hanging="360"/>
+      </w:pPr>
+      <w:rPr>
+        <w:rFonts w:ascii="Wingdings" w:hAnsi="Wingdings" w:hint="default"/>
+      </w:rPr>
+    </w:lvl>
+    <w:lvl w:ilvl="3" w:tplc="0C0A0001" w:tentative="1">
+      <w:start w:val="1"/>
+      <w:numFmt w:val="bullet"/>
+      <w:lvlText w:val=""/>
+      <w:lvlJc w:val="left"/>
+      <w:pPr>
+        <w:ind w:left="3997" w:hanging="360"/>
+      </w:pPr>
+      <w:rPr>
+        <w:rFonts w:ascii="Symbol" w:hAnsi="Symbol" w:hint="default"/>
+      </w:rPr>
+    </w:lvl>
+    <w:lvl w:ilvl="4" w:tplc="0C0A0003" w:tentative="1">
+      <w:start w:val="1"/>
+      <w:numFmt w:val="bullet"/>
+      <w:lvlText w:val="o"/>
+      <w:lvlJc w:val="left"/>
+      <w:pPr>
+        <w:ind w:left="4717" w:hanging="360"/>
+      </w:pPr>
+      <w:rPr>
+        <w:rFonts w:ascii="Courier New" w:hAnsi="Courier New" w:cs="Courier New" w:hint="default"/>
+      </w:rPr>
+    </w:lvl>
+    <w:lvl w:ilvl="5" w:tplc="0C0A0005" w:tentative="1">
+      <w:start w:val="1"/>
+      <w:numFmt w:val="bullet"/>
+      <w:lvlText w:val=""/>
+      <w:lvlJc w:val="left"/>
+      <w:pPr>
+        <w:ind w:left="5437" w:hanging="360"/>
+      </w:pPr>
+      <w:rPr>
+        <w:rFonts w:ascii="Wingdings" w:hAnsi="Wingdings" w:hint="default"/>
+      </w:rPr>
+    </w:lvl>
+    <w:lvl w:ilvl="6" w:tplc="0C0A0001" w:tentative="1">
+      <w:start w:val="1"/>
+      <w:numFmt w:val="bullet"/>
+      <w:lvlText w:val=""/>
+      <w:lvlJc w:val="left"/>
+      <w:pPr>
+        <w:ind w:left="6157" w:hanging="360"/>
+      </w:pPr>
+      <w:rPr>
+        <w:rFonts w:ascii="Symbol" w:hAnsi="Symbol" w:hint="default"/>
+      </w:rPr>
+    </w:lvl>
+    <w:lvl w:ilvl="7" w:tplc="0C0A0003" w:tentative="1">
+      <w:start w:val="1"/>
+      <w:numFmt w:val="bullet"/>
+      <w:lvlText w:val="o"/>
+      <w:lvlJc w:val="left"/>
+      <w:pPr>
+        <w:ind w:left="6877" w:hanging="360"/>
+      </w:pPr>
+      <w:rPr>
+        <w:rFonts w:ascii="Courier New" w:hAnsi="Courier New" w:cs="Courier New" w:hint="default"/>
+      </w:rPr>
+    </w:lvl>
+    <w:lvl w:ilvl="8" w:tplc="0C0A0005" w:tentative="1">
+      <w:start w:val="1"/>
+      <w:numFmt w:val="bullet"/>
+      <w:lvlText w:val=""/>
+      <w:lvlJc w:val="left"/>
+      <w:pPr>
+        <w:ind w:left="7597" w:hanging="360"/>
+      </w:pPr>
+      <w:rPr>
+        <w:rFonts w:ascii="Wingdings" w:hAnsi="Wingdings" w:hint="default"/>
+      </w:rPr>
+    </w:lvl>
+  </w:abstractNum>
+  <w:abstractNum w:abstractNumId="29" w15:restartNumberingAfterBreak="0">
     <w:nsid w:val="4A2E0ECD"/>
     <w:multiLevelType w:val="hybridMultilevel"/>
     <w:tmpl w:val="DF008EDC"/>
@@ -4995,7 +6080,7 @@
       </w:rPr>
     </w:lvl>
   </w:abstractNum>
-  <w:abstractNum w:abstractNumId="29" w15:restartNumberingAfterBreak="0">
+  <w:abstractNum w:abstractNumId="30" w15:restartNumberingAfterBreak="0">
     <w:nsid w:val="4D701421"/>
     <w:multiLevelType w:val="hybridMultilevel"/>
     <w:tmpl w:val="D01AF57C"/>
@@ -5108,7 +6193,7 @@
       </w:rPr>
     </w:lvl>
   </w:abstractNum>
-  <w:abstractNum w:abstractNumId="30" w15:restartNumberingAfterBreak="0">
+  <w:abstractNum w:abstractNumId="31" w15:restartNumberingAfterBreak="0">
     <w:nsid w:val="519A34E2"/>
     <w:multiLevelType w:val="hybridMultilevel"/>
     <w:tmpl w:val="F24CF99E"/>
@@ -5221,7 +6306,7 @@
       </w:rPr>
     </w:lvl>
   </w:abstractNum>
-  <w:abstractNum w:abstractNumId="31" w15:restartNumberingAfterBreak="0">
+  <w:abstractNum w:abstractNumId="32" w15:restartNumberingAfterBreak="0">
     <w:nsid w:val="5305319A"/>
     <w:multiLevelType w:val="hybridMultilevel"/>
     <w:tmpl w:val="5D64289A"/>
@@ -5334,7 +6419,7 @@
       </w:rPr>
     </w:lvl>
   </w:abstractNum>
-  <w:abstractNum w:abstractNumId="32" w15:restartNumberingAfterBreak="0">
+  <w:abstractNum w:abstractNumId="33" w15:restartNumberingAfterBreak="0">
     <w:nsid w:val="53EE126B"/>
     <w:multiLevelType w:val="hybridMultilevel"/>
     <w:tmpl w:val="9B30E6D0"/>
@@ -5447,7 +6532,7 @@
       </w:rPr>
     </w:lvl>
   </w:abstractNum>
-  <w:abstractNum w:abstractNumId="33" w15:restartNumberingAfterBreak="0">
+  <w:abstractNum w:abstractNumId="34" w15:restartNumberingAfterBreak="0">
     <w:nsid w:val="586B435C"/>
     <w:multiLevelType w:val="hybridMultilevel"/>
     <w:tmpl w:val="DC4CE08C"/>
@@ -5560,7 +6645,7 @@
       </w:rPr>
     </w:lvl>
   </w:abstractNum>
-  <w:abstractNum w:abstractNumId="34" w15:restartNumberingAfterBreak="0">
+  <w:abstractNum w:abstractNumId="35" w15:restartNumberingAfterBreak="0">
     <w:nsid w:val="58CA10C7"/>
     <w:multiLevelType w:val="hybridMultilevel"/>
     <w:tmpl w:val="CA56F35E"/>
@@ -5673,7 +6758,7 @@
       </w:rPr>
     </w:lvl>
   </w:abstractNum>
-  <w:abstractNum w:abstractNumId="35" w15:restartNumberingAfterBreak="0">
+  <w:abstractNum w:abstractNumId="36" w15:restartNumberingAfterBreak="0">
     <w:nsid w:val="5F4B1E08"/>
     <w:multiLevelType w:val="hybridMultilevel"/>
     <w:tmpl w:val="B792CEE4"/>
@@ -5786,7 +6871,7 @@
       </w:rPr>
     </w:lvl>
   </w:abstractNum>
-  <w:abstractNum w:abstractNumId="36" w15:restartNumberingAfterBreak="0">
+  <w:abstractNum w:abstractNumId="37" w15:restartNumberingAfterBreak="0">
     <w:nsid w:val="600B6253"/>
     <w:multiLevelType w:val="hybridMultilevel"/>
     <w:tmpl w:val="A2D2B992"/>
@@ -5899,7 +6984,7 @@
       </w:rPr>
     </w:lvl>
   </w:abstractNum>
-  <w:abstractNum w:abstractNumId="37" w15:restartNumberingAfterBreak="0">
+  <w:abstractNum w:abstractNumId="38" w15:restartNumberingAfterBreak="0">
     <w:nsid w:val="61814E27"/>
     <w:multiLevelType w:val="hybridMultilevel"/>
     <w:tmpl w:val="F03CE138"/>
@@ -6012,7 +7097,7 @@
       </w:rPr>
     </w:lvl>
   </w:abstractNum>
-  <w:abstractNum w:abstractNumId="38" w15:restartNumberingAfterBreak="0">
+  <w:abstractNum w:abstractNumId="39" w15:restartNumberingAfterBreak="0">
     <w:nsid w:val="6181668D"/>
     <w:multiLevelType w:val="hybridMultilevel"/>
     <w:tmpl w:val="1422BD2A"/>
@@ -6125,7 +7210,7 @@
       </w:rPr>
     </w:lvl>
   </w:abstractNum>
-  <w:abstractNum w:abstractNumId="39" w15:restartNumberingAfterBreak="0">
+  <w:abstractNum w:abstractNumId="40" w15:restartNumberingAfterBreak="0">
     <w:nsid w:val="618754C3"/>
     <w:multiLevelType w:val="hybridMultilevel"/>
     <w:tmpl w:val="1664417C"/>
@@ -6238,7 +7323,7 @@
       </w:rPr>
     </w:lvl>
   </w:abstractNum>
-  <w:abstractNum w:abstractNumId="40" w15:restartNumberingAfterBreak="0">
+  <w:abstractNum w:abstractNumId="41" w15:restartNumberingAfterBreak="0">
     <w:nsid w:val="6A773668"/>
     <w:multiLevelType w:val="hybridMultilevel"/>
     <w:tmpl w:val="C0A2A3F8"/>
@@ -6351,7 +7436,7 @@
       </w:rPr>
     </w:lvl>
   </w:abstractNum>
-  <w:abstractNum w:abstractNumId="41" w15:restartNumberingAfterBreak="0">
+  <w:abstractNum w:abstractNumId="42" w15:restartNumberingAfterBreak="0">
     <w:nsid w:val="6FB36718"/>
     <w:multiLevelType w:val="hybridMultilevel"/>
     <w:tmpl w:val="F4DE6FDA"/>
@@ -6463,7 +7548,7 @@
       </w:rPr>
     </w:lvl>
   </w:abstractNum>
-  <w:abstractNum w:abstractNumId="42" w15:restartNumberingAfterBreak="0">
+  <w:abstractNum w:abstractNumId="43" w15:restartNumberingAfterBreak="0">
     <w:nsid w:val="727D70B8"/>
     <w:multiLevelType w:val="hybridMultilevel"/>
     <w:tmpl w:val="12FCB028"/>
@@ -6576,7 +7661,7 @@
       </w:rPr>
     </w:lvl>
   </w:abstractNum>
-  <w:abstractNum w:abstractNumId="43" w15:restartNumberingAfterBreak="0">
+  <w:abstractNum w:abstractNumId="44" w15:restartNumberingAfterBreak="0">
     <w:nsid w:val="744F3AAF"/>
     <w:multiLevelType w:val="hybridMultilevel"/>
     <w:tmpl w:val="01C2D726"/>
@@ -6689,7 +7774,7 @@
       </w:rPr>
     </w:lvl>
   </w:abstractNum>
-  <w:abstractNum w:abstractNumId="44" w15:restartNumberingAfterBreak="0">
+  <w:abstractNum w:abstractNumId="45" w15:restartNumberingAfterBreak="0">
     <w:nsid w:val="758F5375"/>
     <w:multiLevelType w:val="hybridMultilevel"/>
     <w:tmpl w:val="D246722E"/>
@@ -6802,7 +7887,7 @@
       </w:rPr>
     </w:lvl>
   </w:abstractNum>
-  <w:abstractNum w:abstractNumId="45" w15:restartNumberingAfterBreak="0">
+  <w:abstractNum w:abstractNumId="46" w15:restartNumberingAfterBreak="0">
     <w:nsid w:val="76DE04B0"/>
     <w:multiLevelType w:val="hybridMultilevel"/>
     <w:tmpl w:val="FFDE7AC4"/>
@@ -6915,7 +8000,7 @@
       </w:rPr>
     </w:lvl>
   </w:abstractNum>
-  <w:abstractNum w:abstractNumId="46" w15:restartNumberingAfterBreak="0">
+  <w:abstractNum w:abstractNumId="47" w15:restartNumberingAfterBreak="0">
     <w:nsid w:val="7BAD7DA7"/>
     <w:multiLevelType w:val="hybridMultilevel"/>
     <w:tmpl w:val="A000B948"/>
@@ -7028,7 +8113,7 @@
       </w:rPr>
     </w:lvl>
   </w:abstractNum>
-  <w:abstractNum w:abstractNumId="47" w15:restartNumberingAfterBreak="0">
+  <w:abstractNum w:abstractNumId="48" w15:restartNumberingAfterBreak="0">
     <w:nsid w:val="7E2E704D"/>
     <w:multiLevelType w:val="hybridMultilevel"/>
     <w:tmpl w:val="209C8220"/>
@@ -7141,7 +8226,7 @@
       </w:rPr>
     </w:lvl>
   </w:abstractNum>
-  <w:abstractNum w:abstractNumId="48" w15:restartNumberingAfterBreak="0">
+  <w:abstractNum w:abstractNumId="49" w15:restartNumberingAfterBreak="0">
     <w:nsid w:val="7EA01C02"/>
     <w:multiLevelType w:val="hybridMultilevel"/>
     <w:tmpl w:val="453679B2"/>
@@ -7264,34 +8349,34 @@
     <w:abstractNumId w:val="10"/>
   </w:num>
   <w:num w:numId="4">
-    <w:abstractNumId w:val="30"/>
+    <w:abstractNumId w:val="31"/>
   </w:num>
   <w:num w:numId="5">
     <w:abstractNumId w:val="26"/>
   </w:num>
   <w:num w:numId="6">
-    <w:abstractNumId w:val="39"/>
+    <w:abstractNumId w:val="40"/>
   </w:num>
   <w:num w:numId="7">
     <w:abstractNumId w:val="7"/>
   </w:num>
   <w:num w:numId="8">
-    <w:abstractNumId w:val="43"/>
+    <w:abstractNumId w:val="44"/>
   </w:num>
   <w:num w:numId="9">
     <w:abstractNumId w:val="18"/>
   </w:num>
   <w:num w:numId="10">
-    <w:abstractNumId w:val="38"/>
+    <w:abstractNumId w:val="39"/>
   </w:num>
   <w:num w:numId="11">
-    <w:abstractNumId w:val="41"/>
+    <w:abstractNumId w:val="42"/>
   </w:num>
   <w:num w:numId="12">
-    <w:abstractNumId w:val="28"/>
+    <w:abstractNumId w:val="29"/>
   </w:num>
   <w:num w:numId="13">
-    <w:abstractNumId w:val="40"/>
+    <w:abstractNumId w:val="41"/>
   </w:num>
   <w:num w:numId="14">
     <w:abstractNumId w:val="25"/>
@@ -7300,19 +8385,19 @@
     <w:abstractNumId w:val="19"/>
   </w:num>
   <w:num w:numId="16">
-    <w:abstractNumId w:val="31"/>
+    <w:abstractNumId w:val="32"/>
   </w:num>
   <w:num w:numId="17">
-    <w:abstractNumId w:val="44"/>
+    <w:abstractNumId w:val="45"/>
   </w:num>
   <w:num w:numId="18">
+    <w:abstractNumId w:val="47"/>
+  </w:num>
+  <w:num w:numId="19">
     <w:abstractNumId w:val="46"/>
   </w:num>
-  <w:num w:numId="19">
-    <w:abstractNumId w:val="45"/>
-  </w:num>
   <w:num w:numId="20">
-    <w:abstractNumId w:val="32"/>
+    <w:abstractNumId w:val="33"/>
   </w:num>
   <w:num w:numId="21">
     <w:abstractNumId w:val="0"/>
@@ -7330,7 +8415,7 @@
     <w:abstractNumId w:val="4"/>
   </w:num>
   <w:num w:numId="26">
-    <w:abstractNumId w:val="48"/>
+    <w:abstractNumId w:val="49"/>
   </w:num>
   <w:num w:numId="27">
     <w:abstractNumId w:val="15"/>
@@ -7339,16 +8424,16 @@
     <w:abstractNumId w:val="8"/>
   </w:num>
   <w:num w:numId="29">
-    <w:abstractNumId w:val="37"/>
+    <w:abstractNumId w:val="38"/>
   </w:num>
   <w:num w:numId="30">
-    <w:abstractNumId w:val="33"/>
+    <w:abstractNumId w:val="34"/>
   </w:num>
   <w:num w:numId="31">
-    <w:abstractNumId w:val="42"/>
+    <w:abstractNumId w:val="43"/>
   </w:num>
   <w:num w:numId="32">
-    <w:abstractNumId w:val="34"/>
+    <w:abstractNumId w:val="35"/>
   </w:num>
   <w:num w:numId="33">
     <w:abstractNumId w:val="12"/>
@@ -7360,7 +8445,7 @@
     <w:abstractNumId w:val="16"/>
   </w:num>
   <w:num w:numId="36">
-    <w:abstractNumId w:val="47"/>
+    <w:abstractNumId w:val="48"/>
   </w:num>
   <w:num w:numId="37">
     <w:abstractNumId w:val="2"/>
@@ -7369,10 +8454,10 @@
     <w:abstractNumId w:val="1"/>
   </w:num>
   <w:num w:numId="39">
-    <w:abstractNumId w:val="35"/>
+    <w:abstractNumId w:val="36"/>
   </w:num>
   <w:num w:numId="40">
-    <w:abstractNumId w:val="36"/>
+    <w:abstractNumId w:val="37"/>
   </w:num>
   <w:num w:numId="41">
     <w:abstractNumId w:val="14"/>
@@ -7396,10 +8481,13 @@
     <w:abstractNumId w:val="6"/>
   </w:num>
   <w:num w:numId="48">
-    <w:abstractNumId w:val="29"/>
+    <w:abstractNumId w:val="30"/>
   </w:num>
   <w:num w:numId="49">
     <w:abstractNumId w:val="11"/>
+  </w:num>
+  <w:num w:numId="50">
+    <w:abstractNumId w:val="28"/>
   </w:num>
 </w:numbering>
 </file>
@@ -7891,7 +8979,6 @@
   <w:style w:type="character" w:default="1" w:styleId="Fuentedeprrafopredeter">
     <w:name w:val="Default Paragraph Font"/>
     <w:uiPriority w:val="1"/>
-    <w:semiHidden/>
     <w:unhideWhenUsed/>
   </w:style>
   <w:style w:type="table" w:default="1" w:styleId="Tablanormal">

</xml_diff>

<commit_message>
TIPOLOGIA: realizadas las mejoras
</commit_message>
<xml_diff>
--- a/2019-20/PrimerSemestre/Tipologia/Tema1/PEC1_UbiernaSanMamesMario.docx
+++ b/2019-20/PrimerSemestre/Tipologia/Tema1/PEC1_UbiernaSanMamesMario.docx
@@ -302,7 +302,7 @@
               <w:jc w:val="center"/>
               <w:outlineLvl w:val="0"/>
             </w:pPr>
-            <w:bookmarkStart w:id="1" w:name="_Toc65172983"/>
+            <w:bookmarkStart w:id="1" w:name="_Toc65510231"/>
             <w:r>
               <w:t>Índice de Contenido</w:t>
             </w:r>
@@ -373,7 +373,7 @@
             </w:rPr>
             <w:fldChar w:fldCharType="separate"/>
           </w:r>
-          <w:hyperlink w:anchor="_Toc65172983" w:history="1">
+          <w:hyperlink w:anchor="_Toc65510231" w:history="1">
             <w:r>
               <w:rPr>
                 <w:rStyle w:val="Hipervnculo"/>
@@ -400,7 +400,7 @@
                 <w:noProof/>
                 <w:webHidden/>
               </w:rPr>
-              <w:instrText xml:space="preserve"> PAGEREF _Toc65172983 \h </w:instrText>
+              <w:instrText xml:space="preserve"> PAGEREF _Toc65510231 \h </w:instrText>
             </w:r>
             <w:r>
               <w:rPr>
@@ -444,7 +444,7 @@
               <w:lang w:eastAsia="es-ES"/>
             </w:rPr>
           </w:pPr>
-          <w:hyperlink w:anchor="_Toc65172984" w:history="1">
+          <w:hyperlink w:anchor="_Toc65510232" w:history="1">
             <w:r>
               <w:rPr>
                 <w:rStyle w:val="Hipervnculo"/>
@@ -471,7 +471,7 @@
                 <w:noProof/>
                 <w:webHidden/>
               </w:rPr>
-              <w:instrText xml:space="preserve"> PAGEREF _Toc65172984 \h </w:instrText>
+              <w:instrText xml:space="preserve"> PAGEREF _Toc65510232 \h </w:instrText>
             </w:r>
             <w:r>
               <w:rPr>
@@ -516,7 +516,7 @@
               <w:lang w:eastAsia="es-ES"/>
             </w:rPr>
           </w:pPr>
-          <w:hyperlink w:anchor="_Toc65172985" w:history="1">
+          <w:hyperlink w:anchor="_Toc65510233" w:history="1">
             <w:r>
               <w:rPr>
                 <w:rStyle w:val="Hipervnculo"/>
@@ -560,7 +560,7 @@
                 <w:noProof/>
                 <w:webHidden/>
               </w:rPr>
-              <w:instrText xml:space="preserve"> PAGEREF _Toc65172985 \h </w:instrText>
+              <w:instrText xml:space="preserve"> PAGEREF _Toc65510233 \h </w:instrText>
             </w:r>
             <w:r>
               <w:rPr>
@@ -604,7 +604,7 @@
               <w:lang w:eastAsia="es-ES"/>
             </w:rPr>
           </w:pPr>
-          <w:hyperlink w:anchor="_Toc65172986" w:history="1">
+          <w:hyperlink w:anchor="_Toc65510234" w:history="1">
             <w:r>
               <w:rPr>
                 <w:rStyle w:val="Hipervnculo"/>
@@ -648,7 +648,7 @@
                 <w:noProof/>
                 <w:webHidden/>
               </w:rPr>
-              <w:instrText xml:space="preserve"> PAGEREF _Toc65172986 \h </w:instrText>
+              <w:instrText xml:space="preserve"> PAGEREF _Toc65510234 \h </w:instrText>
             </w:r>
             <w:r>
               <w:rPr>
@@ -692,7 +692,7 @@
               <w:lang w:eastAsia="es-ES"/>
             </w:rPr>
           </w:pPr>
-          <w:hyperlink w:anchor="_Toc65172987" w:history="1">
+          <w:hyperlink w:anchor="_Toc65510235" w:history="1">
             <w:r>
               <w:rPr>
                 <w:rStyle w:val="Hipervnculo"/>
@@ -736,7 +736,7 @@
                 <w:noProof/>
                 <w:webHidden/>
               </w:rPr>
-              <w:instrText xml:space="preserve"> PAGEREF _Toc65172987 \h </w:instrText>
+              <w:instrText xml:space="preserve"> PAGEREF _Toc65510235 \h </w:instrText>
             </w:r>
             <w:r>
               <w:rPr>
@@ -781,7 +781,7 @@
               <w:lang w:eastAsia="es-ES"/>
             </w:rPr>
           </w:pPr>
-          <w:hyperlink w:anchor="_Toc65172988" w:history="1">
+          <w:hyperlink w:anchor="_Toc65510236" w:history="1">
             <w:r>
               <w:rPr>
                 <w:rStyle w:val="Hipervnculo"/>
@@ -825,7 +825,7 @@
                 <w:noProof/>
                 <w:webHidden/>
               </w:rPr>
-              <w:instrText xml:space="preserve"> PAGEREF _Toc65172988 \h </w:instrText>
+              <w:instrText xml:space="preserve"> PAGEREF _Toc65510236 \h </w:instrText>
             </w:r>
             <w:r>
               <w:rPr>
@@ -869,7 +869,7 @@
               <w:lang w:eastAsia="es-ES"/>
             </w:rPr>
           </w:pPr>
-          <w:hyperlink w:anchor="_Toc65172989" w:history="1">
+          <w:hyperlink w:anchor="_Toc65510237" w:history="1">
             <w:r>
               <w:rPr>
                 <w:rStyle w:val="Hipervnculo"/>
@@ -913,7 +913,7 @@
                 <w:noProof/>
                 <w:webHidden/>
               </w:rPr>
-              <w:instrText xml:space="preserve"> PAGEREF _Toc65172989 \h </w:instrText>
+              <w:instrText xml:space="preserve"> PAGEREF _Toc65510237 \h </w:instrText>
             </w:r>
             <w:r>
               <w:rPr>
@@ -957,7 +957,7 @@
               <w:lang w:eastAsia="es-ES"/>
             </w:rPr>
           </w:pPr>
-          <w:hyperlink w:anchor="_Toc65172990" w:history="1">
+          <w:hyperlink w:anchor="_Toc65510238" w:history="1">
             <w:r>
               <w:rPr>
                 <w:rStyle w:val="Hipervnculo"/>
@@ -1001,7 +1001,7 @@
                 <w:noProof/>
                 <w:webHidden/>
               </w:rPr>
-              <w:instrText xml:space="preserve"> PAGEREF _Toc65172990 \h </w:instrText>
+              <w:instrText xml:space="preserve"> PAGEREF _Toc65510238 \h </w:instrText>
             </w:r>
             <w:r>
               <w:rPr>
@@ -1046,7 +1046,7 @@
               <w:lang w:eastAsia="es-ES"/>
             </w:rPr>
           </w:pPr>
-          <w:hyperlink w:anchor="_Toc65172991" w:history="1">
+          <w:hyperlink w:anchor="_Toc65510239" w:history="1">
             <w:r>
               <w:rPr>
                 <w:rStyle w:val="Hipervnculo"/>
@@ -1090,7 +1090,7 @@
                 <w:noProof/>
                 <w:webHidden/>
               </w:rPr>
-              <w:instrText xml:space="preserve"> PAGEREF _Toc65172991 \h </w:instrText>
+              <w:instrText xml:space="preserve"> PAGEREF _Toc65510239 \h </w:instrText>
             </w:r>
             <w:r>
               <w:rPr>
@@ -1190,7 +1190,7 @@
               <w:jc w:val="center"/>
               <w:outlineLvl w:val="0"/>
             </w:pPr>
-            <w:bookmarkStart w:id="2" w:name="_Toc65172984"/>
+            <w:bookmarkStart w:id="2" w:name="_Toc65510232"/>
             <w:r>
               <w:t xml:space="preserve">Índice de </w:t>
             </w:r>
@@ -1239,7 +1239,7 @@
       <w:r>
         <w:fldChar w:fldCharType="separate"/>
       </w:r>
-      <w:hyperlink w:anchor="_Toc65172992" w:history="1">
+      <w:hyperlink w:anchor="_Toc65510240" w:history="1">
         <w:r>
           <w:rPr>
             <w:rStyle w:val="Hipervnculo"/>
@@ -1266,7 +1266,7 @@
             <w:noProof/>
             <w:webHidden/>
           </w:rPr>
-          <w:instrText xml:space="preserve"> PAGEREF _Toc65172992 \h </w:instrText>
+          <w:instrText xml:space="preserve"> PAGEREF _Toc65510240 \h </w:instrText>
         </w:r>
         <w:r>
           <w:rPr>
@@ -1310,7 +1310,7 @@
           <w:lang w:eastAsia="es-ES"/>
         </w:rPr>
       </w:pPr>
-      <w:hyperlink w:anchor="_Toc65172993" w:history="1">
+      <w:hyperlink w:anchor="_Toc65510241" w:history="1">
         <w:r>
           <w:rPr>
             <w:rStyle w:val="Hipervnculo"/>
@@ -1337,7 +1337,7 @@
             <w:noProof/>
             <w:webHidden/>
           </w:rPr>
-          <w:instrText xml:space="preserve"> PAGEREF _Toc65172993 \h </w:instrText>
+          <w:instrText xml:space="preserve"> PAGEREF _Toc65510241 \h </w:instrText>
         </w:r>
         <w:r>
           <w:rPr>
@@ -1381,7 +1381,7 @@
           <w:lang w:eastAsia="es-ES"/>
         </w:rPr>
       </w:pPr>
-      <w:hyperlink w:anchor="_Toc65172994" w:history="1">
+      <w:hyperlink w:anchor="_Toc65510242" w:history="1">
         <w:r>
           <w:rPr>
             <w:rStyle w:val="Hipervnculo"/>
@@ -1408,7 +1408,7 @@
             <w:noProof/>
             <w:webHidden/>
           </w:rPr>
-          <w:instrText xml:space="preserve"> PAGEREF _Toc65172994 \h </w:instrText>
+          <w:instrText xml:space="preserve"> PAGEREF _Toc65510242 \h </w:instrText>
         </w:r>
         <w:r>
           <w:rPr>
@@ -1452,7 +1452,7 @@
           <w:lang w:eastAsia="es-ES"/>
         </w:rPr>
       </w:pPr>
-      <w:hyperlink w:anchor="_Toc65172995" w:history="1">
+      <w:hyperlink w:anchor="_Toc65510243" w:history="1">
         <w:r>
           <w:rPr>
             <w:rStyle w:val="Hipervnculo"/>
@@ -1479,7 +1479,7 @@
             <w:noProof/>
             <w:webHidden/>
           </w:rPr>
-          <w:instrText xml:space="preserve"> PAGEREF _Toc65172995 \h </w:instrText>
+          <w:instrText xml:space="preserve"> PAGEREF _Toc65510243 \h </w:instrText>
         </w:r>
         <w:r>
           <w:rPr>
@@ -1523,7 +1523,7 @@
           <w:lang w:eastAsia="es-ES"/>
         </w:rPr>
       </w:pPr>
-      <w:hyperlink w:anchor="_Toc65172996" w:history="1">
+      <w:hyperlink w:anchor="_Toc65510244" w:history="1">
         <w:r>
           <w:rPr>
             <w:rStyle w:val="Hipervnculo"/>
@@ -1550,7 +1550,7 @@
             <w:noProof/>
             <w:webHidden/>
           </w:rPr>
-          <w:instrText xml:space="preserve"> PAGEREF _Toc65172996 \h </w:instrText>
+          <w:instrText xml:space="preserve"> PAGEREF _Toc65510244 \h </w:instrText>
         </w:r>
         <w:r>
           <w:rPr>
@@ -1594,7 +1594,7 @@
           <w:lang w:eastAsia="es-ES"/>
         </w:rPr>
       </w:pPr>
-      <w:hyperlink w:anchor="_Toc65172997" w:history="1">
+      <w:hyperlink w:anchor="_Toc65510245" w:history="1">
         <w:r>
           <w:rPr>
             <w:rStyle w:val="Hipervnculo"/>
@@ -1621,7 +1621,7 @@
             <w:noProof/>
             <w:webHidden/>
           </w:rPr>
-          <w:instrText xml:space="preserve"> PAGEREF _Toc65172997 \h </w:instrText>
+          <w:instrText xml:space="preserve"> PAGEREF _Toc65510245 \h </w:instrText>
         </w:r>
         <w:r>
           <w:rPr>
@@ -1665,7 +1665,7 @@
           <w:lang w:eastAsia="es-ES"/>
         </w:rPr>
       </w:pPr>
-      <w:hyperlink w:anchor="_Toc65172998" w:history="1">
+      <w:hyperlink w:anchor="_Toc65510246" w:history="1">
         <w:r>
           <w:rPr>
             <w:rStyle w:val="Hipervnculo"/>
@@ -1692,7 +1692,7 @@
             <w:noProof/>
             <w:webHidden/>
           </w:rPr>
-          <w:instrText xml:space="preserve"> PAGEREF _Toc65172998 \h </w:instrText>
+          <w:instrText xml:space="preserve"> PAGEREF _Toc65510246 \h </w:instrText>
         </w:r>
         <w:r>
           <w:rPr>
@@ -1736,7 +1736,7 @@
           <w:lang w:eastAsia="es-ES"/>
         </w:rPr>
       </w:pPr>
-      <w:hyperlink w:anchor="_Toc65172999" w:history="1">
+      <w:hyperlink w:anchor="_Toc65510247" w:history="1">
         <w:r>
           <w:rPr>
             <w:rStyle w:val="Hipervnculo"/>
@@ -1763,7 +1763,7 @@
             <w:noProof/>
             <w:webHidden/>
           </w:rPr>
-          <w:instrText xml:space="preserve"> PAGEREF _Toc65172999 \h </w:instrText>
+          <w:instrText xml:space="preserve"> PAGEREF _Toc65510247 \h </w:instrText>
         </w:r>
         <w:r>
           <w:rPr>
@@ -1807,7 +1807,7 @@
           <w:lang w:eastAsia="es-ES"/>
         </w:rPr>
       </w:pPr>
-      <w:hyperlink w:anchor="_Toc65173000" w:history="1">
+      <w:hyperlink w:anchor="_Toc65510248" w:history="1">
         <w:r>
           <w:rPr>
             <w:rStyle w:val="Hipervnculo"/>
@@ -1834,7 +1834,7 @@
             <w:noProof/>
             <w:webHidden/>
           </w:rPr>
-          <w:instrText xml:space="preserve"> PAGEREF _Toc65173000 \h </w:instrText>
+          <w:instrText xml:space="preserve"> PAGEREF _Toc65510248 \h </w:instrText>
         </w:r>
         <w:r>
           <w:rPr>
@@ -1938,7 +1938,7 @@
               <w:jc w:val="center"/>
               <w:outlineLvl w:val="0"/>
             </w:pPr>
-            <w:bookmarkStart w:id="3" w:name="_Toc65172985"/>
+            <w:bookmarkStart w:id="3" w:name="_Toc65510233"/>
             <w:r>
               <w:t>Introducción</w:t>
             </w:r>
@@ -1952,7 +1952,7 @@
       <w:pPr>
         <w:pStyle w:val="Ttulo2"/>
       </w:pPr>
-      <w:bookmarkStart w:id="4" w:name="_Toc65172986"/>
+      <w:bookmarkStart w:id="4" w:name="_Toc65510234"/>
       <w:r>
         <w:t>Presentación</w:t>
       </w:r>
@@ -1977,7 +1977,7 @@
       <w:pPr>
         <w:pStyle w:val="Ttulo2"/>
       </w:pPr>
-      <w:bookmarkStart w:id="5" w:name="_Toc65172987"/>
+      <w:bookmarkStart w:id="5" w:name="_Toc65510235"/>
       <w:r>
         <w:t>Objetivos</w:t>
       </w:r>
@@ -2106,7 +2106,7 @@
               <w:jc w:val="center"/>
               <w:outlineLvl w:val="0"/>
             </w:pPr>
-            <w:bookmarkStart w:id="6" w:name="_Toc65172988"/>
+            <w:bookmarkStart w:id="6" w:name="_Toc65510236"/>
             <w:r>
               <w:t>Enunciado</w:t>
             </w:r>
@@ -2124,7 +2124,7 @@
       <w:pPr>
         <w:pStyle w:val="Ttulo2"/>
       </w:pPr>
-      <w:bookmarkStart w:id="7" w:name="_Toc65172989"/>
+      <w:bookmarkStart w:id="7" w:name="_Toc65510237"/>
       <w:r>
         <w:t>Ejercicio 1</w:t>
       </w:r>
@@ -2348,7 +2348,13 @@
         <w:t>,</w:t>
       </w:r>
       <w:r>
-        <w:t xml:space="preserve"> si tenemos por ejemplo la variable peso medida en Kg dicho valor viene como en el sistema inglés con un </w:t>
+        <w:t xml:space="preserve"> si tenemos por ejemplo la variable peso medida en Kg dicho valor</w:t>
+      </w:r>
+      <w:r>
+        <w:t xml:space="preserve"> si</w:t>
+      </w:r>
+      <w:r>
+        <w:t xml:space="preserve"> viene como en el sistema inglés con un </w:t>
       </w:r>
       <w:r>
         <w:lastRenderedPageBreak/>
@@ -2547,6 +2553,76 @@
       <w:r>
         <w:t>Las bases de datos que a priori no necesitan conocer los datos que se van a almacenar son las bases de datos no relacionales.</w:t>
       </w:r>
+      <w:r>
+        <w:t xml:space="preserve"> Las  bases de datos no relacionales más utilizadas son </w:t>
+      </w:r>
+      <w:r>
+        <w:rPr>
+          <w:i/>
+          <w:iCs/>
+        </w:rPr>
+        <w:t>Cassandra</w:t>
+      </w:r>
+      <w:r>
+        <w:t xml:space="preserve">, </w:t>
+      </w:r>
+      <w:r>
+        <w:rPr>
+          <w:i/>
+          <w:iCs/>
+        </w:rPr>
+        <w:t>Redis</w:t>
+      </w:r>
+      <w:r>
+        <w:t xml:space="preserve"> y </w:t>
+      </w:r>
+      <w:r>
+        <w:rPr>
+          <w:i/>
+          <w:iCs/>
+        </w:rPr>
+        <w:t xml:space="preserve">MongoDB </w:t>
+      </w:r>
+      <w:r>
+        <w:rPr>
+          <w:i/>
+          <w:iCs/>
+        </w:rPr>
+        <w:fldChar w:fldCharType="begin"/>
+      </w:r>
+      <w:r>
+        <w:rPr>
+          <w:i/>
+          <w:iCs/>
+        </w:rPr>
+        <w:instrText xml:space="preserve"> ADDIN ZOTERO_ITEM CSL_CITATION {"citationID":"728gS8Dp","properties":{"formattedCitation":"[2]","plainCitation":"[2]","noteIndex":0},"citationItems":[{"id":13,"uris":["http://zotero.org/users/local/MJcpblA1/items/MGCT78MH"],"uri":["http://zotero.org/users/local/MJcpblA1/items/MGCT78MH"],"itemData":{"id":13,"type":"article","title":"bbdd-nosql-wp-acens.pdf","URL":"https://www.acens.com/wp-content/images/2014/02/bbdd-nosql-wp-acens.pdf","accessed":{"date-parts":[["2021",3,1]]}}}],"schema":"https://github.com/citation-style-language/schema/raw/master/csl-citation.json"} </w:instrText>
+      </w:r>
+      <w:r>
+        <w:rPr>
+          <w:i/>
+          <w:iCs/>
+        </w:rPr>
+        <w:fldChar w:fldCharType="separate"/>
+      </w:r>
+      <w:r>
+        <w:rPr>
+          <w:rFonts w:ascii="Calibri" w:hAnsi="Calibri" w:cs="Calibri"/>
+        </w:rPr>
+        <w:t>[2]</w:t>
+      </w:r>
+      <w:r>
+        <w:rPr>
+          <w:i/>
+          <w:iCs/>
+        </w:rPr>
+        <w:fldChar w:fldCharType="end"/>
+      </w:r>
+      <w:r>
+        <w:t>.</w:t>
+      </w:r>
+      <w:r>
+        <w:t xml:space="preserve"> </w:t>
+      </w:r>
     </w:p>
     <w:p>
       <w:pPr>
@@ -2557,130 +2633,107 @@
     <w:p>
       <w:pPr>
         <w:pStyle w:val="Prrafodelista"/>
-        <w:ind w:left="1117" w:firstLine="0"/>
-      </w:pPr>
-      <w:r>
-        <w:t>Un ejemplo de uso</w:t>
-      </w:r>
-      <w:r>
-        <w:t xml:space="preserve"> sería </w:t>
-      </w:r>
-      <w:r>
-        <w:rPr>
-          <w:i/>
-          <w:iCs/>
-        </w:rPr>
-        <w:t>Facebook App</w:t>
-      </w:r>
-      <w:r>
-        <w:t xml:space="preserve">, dicha aplicación puede estar instalada tanto en </w:t>
-      </w:r>
-      <w:r>
-        <w:rPr>
-          <w:i/>
-          <w:iCs/>
-        </w:rPr>
-        <w:t>Android</w:t>
-      </w:r>
-      <w:r>
-        <w:t xml:space="preserve"> como en </w:t>
-      </w:r>
-      <w:r>
-        <w:rPr>
-          <w:i/>
-          <w:iCs/>
-        </w:rPr>
-        <w:t>IOS</w:t>
-      </w:r>
-      <w:r>
-        <w:t xml:space="preserve"> y </w:t>
-      </w:r>
-      <w:r>
-        <w:rPr>
-          <w:i/>
-          <w:iCs/>
-        </w:rPr>
-        <w:t>Windows Phone</w:t>
-      </w:r>
-      <w:r>
-        <w:t>, por lo que a la hora de capturar los datos de los usuarios se puede recibir la información de forma diferente, es decir, en estructuras diferentes.</w:t>
+        <w:numPr>
+          <w:ilvl w:val="0"/>
+          <w:numId w:val="7"/>
+        </w:numPr>
+      </w:pPr>
+      <w:r>
+        <w:rPr>
+          <w:i/>
+          <w:iCs/>
+        </w:rPr>
+        <w:t>Cassandra</w:t>
+      </w:r>
+      <w:r>
+        <w:t xml:space="preserve">: es una base de datos creada por </w:t>
+      </w:r>
+      <w:r>
+        <w:rPr>
+          <w:i/>
+          <w:iCs/>
+        </w:rPr>
+        <w:t xml:space="preserve">Apache </w:t>
+      </w:r>
+      <w:r>
+        <w:t>del tipo clave-valor</w:t>
+      </w:r>
+      <w:r>
+        <w:t xml:space="preserve"> (cada elemento está definido por una clave única, dentro del mundo de la programación se puede corresponder a la estructura de datos de un diccionario</w:t>
+      </w:r>
+      <w:r>
+        <w:t>, y su información se suele guardar como un objeto binario</w:t>
+      </w:r>
+      <w:r>
+        <w:t>)</w:t>
+      </w:r>
+      <w:r>
+        <w:t>.</w:t>
       </w:r>
     </w:p>
     <w:p>
       <w:pPr>
         <w:pStyle w:val="Prrafodelista"/>
-        <w:ind w:left="1117" w:firstLine="0"/>
-      </w:pPr>
+        <w:numPr>
+          <w:ilvl w:val="0"/>
+          <w:numId w:val="7"/>
+        </w:numPr>
+      </w:pPr>
+      <w:r>
+        <w:rPr>
+          <w:i/>
+          <w:iCs/>
+        </w:rPr>
+        <w:t>Redis</w:t>
+      </w:r>
+      <w:r>
+        <w:t xml:space="preserve">: esta base de datos está apoyada por </w:t>
+      </w:r>
+      <w:r>
+        <w:rPr>
+          <w:i/>
+          <w:iCs/>
+        </w:rPr>
+        <w:t>VMWare</w:t>
+      </w:r>
+      <w:r>
+        <w:t xml:space="preserve"> y también es del tipo clave-valor.</w:t>
+      </w:r>
     </w:p>
     <w:p>
       <w:pPr>
         <w:pStyle w:val="Prrafodelista"/>
-        <w:ind w:left="1117" w:firstLine="0"/>
-      </w:pPr>
-      <w:r>
-        <w:t>Otro ejemplo, el uso de sensores en un coche por parte de un fabricante, cada modelo puede llevar sensores diferentes y no sabes cómo vas a recibir la información.</w:t>
-      </w:r>
-    </w:p>
-    <w:p>
-      <w:pPr>
-        <w:pStyle w:val="Prrafodelista"/>
-        <w:ind w:left="1117" w:firstLine="0"/>
-      </w:pPr>
-    </w:p>
-    <w:p>
-      <w:pPr>
-        <w:pStyle w:val="Prrafodelista"/>
-        <w:ind w:left="1117" w:firstLine="0"/>
-      </w:pPr>
-      <w:r>
-        <w:t xml:space="preserve">Finalmente, ahora que está de moda el planeta Marte, el </w:t>
-      </w:r>
-      <w:r>
-        <w:rPr>
-          <w:i/>
-          <w:iCs/>
-        </w:rPr>
-        <w:t>Perseverance</w:t>
-      </w:r>
-      <w:r>
-        <w:t xml:space="preserve"> </w:t>
-      </w:r>
-      <w:r>
-        <w:fldChar w:fldCharType="begin"/>
-      </w:r>
-      <w:r>
-        <w:instrText xml:space="preserve"> ADDIN ZOTERO_ITEM CSL_CITATION {"citationID":"SH3fBAeN","properties":{"formattedCitation":"[2]","plainCitation":"[2]","noteIndex":0},"citationItems":[{"id":3,"uris":["http://zotero.org/users/local/MJcpblA1/items/S8CWPQBX"],"uri":["http://zotero.org/users/local/MJcpblA1/items/S8CWPQBX"],"itemData":{"id":3,"type":"webpage","abstract":"El astrobiólogo robótico de seis ruedas se encuentra actualmente realizando una revisión exhaustiva de todos sus sistemas e instrumentos.","container-title":"MuyInteresante.es","language":"es","title":"Perseverance: este es el primer vídeo de un aterrizaje en Marte","title-short":"Perseverance","URL":"https://www.muyinteresante.es/ciencia/video/primeros-videos-del-perseverance-en-marte-251614022782","author":[{"family":"Interesante","given":"Muy"}],"accessed":{"date-parts":[["2021",2,25]]},"issued":{"date-parts":[["2021",2,23]]}}}],"schema":"https://github.com/citation-style-language/schema/raw/master/csl-citation.json"} </w:instrText>
-      </w:r>
-      <w:r>
-        <w:fldChar w:fldCharType="separate"/>
-      </w:r>
-      <w:r>
-        <w:rPr>
-          <w:rFonts w:ascii="Calibri" w:hAnsi="Calibri" w:cs="Calibri"/>
-        </w:rPr>
-        <w:t>[2]</w:t>
-      </w:r>
-      <w:r>
-        <w:fldChar w:fldCharType="end"/>
-      </w:r>
-      <w:r>
-        <w:t xml:space="preserve"> </w:t>
-      </w:r>
-      <w:r>
-        <w:t xml:space="preserve">aterrizó hace poco en dicho planeta, no sabemos lo que se va a encontrar por lo que la información que envíe </w:t>
-      </w:r>
-      <w:r>
-        <w:t>debe</w:t>
-      </w:r>
-      <w:r>
-        <w:t xml:space="preserve"> tener cierta flexibilidad.</w:t>
-      </w:r>
-    </w:p>
-    <w:p>
-      <w:pPr>
-        <w:pStyle w:val="Prrafodelista"/>
-        <w:ind w:left="1117" w:firstLine="0"/>
-      </w:pPr>
+        <w:numPr>
+          <w:ilvl w:val="0"/>
+          <w:numId w:val="7"/>
+        </w:numPr>
+      </w:pPr>
+      <w:r>
+        <w:rPr>
+          <w:i/>
+          <w:iCs/>
+        </w:rPr>
+        <w:t>MongoDB</w:t>
+      </w:r>
+      <w:r>
+        <w:t xml:space="preserve">: creada por </w:t>
+      </w:r>
+      <w:r>
+        <w:rPr>
+          <w:i/>
+          <w:iCs/>
+        </w:rPr>
+        <w:t>10gen</w:t>
+      </w:r>
+      <w:r>
+        <w:t xml:space="preserve"> y ésta es del tipo orientada a documentos</w:t>
+      </w:r>
+      <w:r>
+        <w:t xml:space="preserve"> (se caracteriza porque almacena la información como un documento JSON o XML, y cada registro también está identificado con una clave única)</w:t>
+      </w:r>
+      <w:r>
+        <w:t>.</w:t>
+      </w:r>
     </w:p>
     <w:p>
       <w:pPr>
@@ -2856,6 +2909,90 @@
         <w:keepNext/>
         <w:jc w:val="center"/>
       </w:pPr>
+      <w:r>
+        <w:rPr>
+          <w:noProof/>
+        </w:rPr>
+        <mc:AlternateContent>
+          <mc:Choice Requires="wps">
+            <w:drawing>
+              <wp:anchor distT="0" distB="0" distL="114300" distR="114300" simplePos="0" relativeHeight="251670528" behindDoc="0" locked="0" layoutInCell="1" allowOverlap="1" wp14:anchorId="1C7721C4" wp14:editId="198042D2">
+                <wp:simplePos x="0" y="0"/>
+                <wp:positionH relativeFrom="column">
+                  <wp:posOffset>401532</wp:posOffset>
+                </wp:positionH>
+                <wp:positionV relativeFrom="paragraph">
+                  <wp:posOffset>773007</wp:posOffset>
+                </wp:positionV>
+                <wp:extent cx="3115733" cy="2791883"/>
+                <wp:effectExtent l="19050" t="19050" r="27940" b="27940"/>
+                <wp:wrapNone/>
+                <wp:docPr id="9" name="Rectángulo 9"/>
+                <wp:cNvGraphicFramePr/>
+                <a:graphic xmlns:a="http://schemas.openxmlformats.org/drawingml/2006/main">
+                  <a:graphicData uri="http://schemas.microsoft.com/office/word/2010/wordprocessingShape">
+                    <wps:wsp>
+                      <wps:cNvSpPr/>
+                      <wps:spPr>
+                        <a:xfrm>
+                          <a:off x="0" y="0"/>
+                          <a:ext cx="3115733" cy="2791883"/>
+                        </a:xfrm>
+                        <a:prstGeom prst="rect">
+                          <a:avLst/>
+                        </a:prstGeom>
+                        <a:noFill/>
+                        <a:ln w="44450" cap="flat" cmpd="sng" algn="ctr">
+                          <a:solidFill>
+                            <a:srgbClr val="FF0000"/>
+                          </a:solidFill>
+                          <a:prstDash val="solid"/>
+                          <a:round/>
+                          <a:headEnd type="none" w="med" len="med"/>
+                          <a:tailEnd type="none" w="med" len="med"/>
+                        </a:ln>
+                      </wps:spPr>
+                      <wps:style>
+                        <a:lnRef idx="0">
+                          <a:scrgbClr r="0" g="0" b="0"/>
+                        </a:lnRef>
+                        <a:fillRef idx="0">
+                          <a:scrgbClr r="0" g="0" b="0"/>
+                        </a:fillRef>
+                        <a:effectRef idx="0">
+                          <a:scrgbClr r="0" g="0" b="0"/>
+                        </a:effectRef>
+                        <a:fontRef idx="minor">
+                          <a:schemeClr val="accent2"/>
+                        </a:fontRef>
+                      </wps:style>
+                      <wps:bodyPr rot="0" spcFirstLastPara="0" vertOverflow="overflow" horzOverflow="overflow" vert="horz" wrap="square" lIns="91440" tIns="45720" rIns="91440" bIns="45720" numCol="1" spcCol="0" rtlCol="0" fromWordArt="0" anchor="ctr" anchorCtr="0" forceAA="0" compatLnSpc="1">
+                        <a:prstTxWarp prst="textNoShape">
+                          <a:avLst/>
+                        </a:prstTxWarp>
+                        <a:noAutofit/>
+                      </wps:bodyPr>
+                    </wps:wsp>
+                  </a:graphicData>
+                </a:graphic>
+                <wp14:sizeRelH relativeFrom="margin">
+                  <wp14:pctWidth>0</wp14:pctWidth>
+                </wp14:sizeRelH>
+                <wp14:sizeRelV relativeFrom="margin">
+                  <wp14:pctHeight>0</wp14:pctHeight>
+                </wp14:sizeRelV>
+              </wp:anchor>
+            </w:drawing>
+          </mc:Choice>
+          <mc:Fallback>
+            <w:pict>
+              <v:rect w14:anchorId="129C4A98" id="Rectángulo 9" o:spid="_x0000_s1026" style="position:absolute;margin-left:31.6pt;margin-top:60.85pt;width:245.35pt;height:219.85pt;z-index:251670528;visibility:visible;mso-wrap-style:square;mso-width-percent:0;mso-height-percent:0;mso-wrap-distance-left:9pt;mso-wrap-distance-top:0;mso-wrap-distance-right:9pt;mso-wrap-distance-bottom:0;mso-position-horizontal:absolute;mso-position-horizontal-relative:text;mso-position-vertical:absolute;mso-position-vertical-relative:text;mso-width-percent:0;mso-height-percent:0;mso-width-relative:margin;mso-height-relative:margin;v-text-anchor:middle" o:gfxdata="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" filled="f" strokecolor="red" strokeweight="3.5pt">
+                <v:stroke joinstyle="round"/>
+              </v:rect>
+            </w:pict>
+          </mc:Fallback>
+        </mc:AlternateContent>
+      </w:r>
       <w:r>
         <w:rPr>
           <w:noProof/>
@@ -2909,18 +3046,31 @@
         <w:pStyle w:val="Descripcin"/>
         <w:jc w:val="center"/>
       </w:pPr>
-      <w:bookmarkStart w:id="8" w:name="_Toc65172992"/>
+      <w:bookmarkStart w:id="8" w:name="_Toc65510240"/>
       <w:r>
         <w:t xml:space="preserve">Ilustración </w:t>
       </w:r>
-      <w:fldSimple w:instr=" SEQ Ilustración \* ARABIC ">
-        <w:r>
-          <w:rPr>
-            <w:noProof/>
-          </w:rPr>
-          <w:t>1</w:t>
-        </w:r>
-      </w:fldSimple>
+      <w:r>
+        <w:fldChar w:fldCharType="begin"/>
+      </w:r>
+      <w:r>
+        <w:instrText xml:space="preserve"> SEQ Ilustración \* ARABIC </w:instrText>
+      </w:r>
+      <w:r>
+        <w:fldChar w:fldCharType="separate"/>
+      </w:r>
+      <w:r>
+        <w:rPr>
+          <w:noProof/>
+        </w:rPr>
+        <w:t>1</w:t>
+      </w:r>
+      <w:r>
+        <w:rPr>
+          <w:noProof/>
+        </w:rPr>
+        <w:fldChar w:fldCharType="end"/>
+      </w:r>
       <w:r>
         <w:t xml:space="preserve"> – Visualización panorama general</w:t>
       </w:r>
@@ -3092,18 +3242,31 @@
         <w:pStyle w:val="Descripcin"/>
         <w:jc w:val="center"/>
       </w:pPr>
-      <w:bookmarkStart w:id="9" w:name="_Toc65172993"/>
+      <w:bookmarkStart w:id="9" w:name="_Toc65510241"/>
       <w:r>
         <w:t xml:space="preserve">Ilustración </w:t>
       </w:r>
-      <w:fldSimple w:instr=" SEQ Ilustración \* ARABIC ">
-        <w:r>
-          <w:rPr>
-            <w:noProof/>
-          </w:rPr>
-          <w:t>2</w:t>
-        </w:r>
-      </w:fldSimple>
+      <w:r>
+        <w:fldChar w:fldCharType="begin"/>
+      </w:r>
+      <w:r>
+        <w:instrText xml:space="preserve"> SEQ Ilustración \* ARABIC </w:instrText>
+      </w:r>
+      <w:r>
+        <w:fldChar w:fldCharType="separate"/>
+      </w:r>
+      <w:r>
+        <w:rPr>
+          <w:noProof/>
+        </w:rPr>
+        <w:t>2</w:t>
+      </w:r>
+      <w:r>
+        <w:rPr>
+          <w:noProof/>
+        </w:rPr>
+        <w:fldChar w:fldCharType="end"/>
+      </w:r>
       <w:r>
         <w:t xml:space="preserve"> - Visualización acercamiento</w:t>
       </w:r>
@@ -3274,18 +3437,31 @@
         <w:pStyle w:val="Descripcin"/>
         <w:jc w:val="center"/>
       </w:pPr>
-      <w:bookmarkStart w:id="10" w:name="_Toc65172994"/>
+      <w:bookmarkStart w:id="10" w:name="_Toc65510242"/>
       <w:r>
         <w:t xml:space="preserve">Ilustración </w:t>
       </w:r>
-      <w:fldSimple w:instr=" SEQ Ilustración \* ARABIC ">
-        <w:r>
-          <w:rPr>
-            <w:noProof/>
-          </w:rPr>
-          <w:t>3</w:t>
-        </w:r>
-      </w:fldSimple>
+      <w:r>
+        <w:fldChar w:fldCharType="begin"/>
+      </w:r>
+      <w:r>
+        <w:instrText xml:space="preserve"> SEQ Ilustración \* ARABIC </w:instrText>
+      </w:r>
+      <w:r>
+        <w:fldChar w:fldCharType="separate"/>
+      </w:r>
+      <w:r>
+        <w:rPr>
+          <w:noProof/>
+        </w:rPr>
+        <w:t>3</w:t>
+      </w:r>
+      <w:r>
+        <w:rPr>
+          <w:noProof/>
+        </w:rPr>
+        <w:fldChar w:fldCharType="end"/>
+      </w:r>
       <w:r>
         <w:t xml:space="preserve"> – Filtrado</w:t>
       </w:r>
@@ -3346,18 +3522,31 @@
         <w:pStyle w:val="Descripcin"/>
         <w:jc w:val="center"/>
       </w:pPr>
-      <w:bookmarkStart w:id="11" w:name="_Toc65172995"/>
+      <w:bookmarkStart w:id="11" w:name="_Toc65510243"/>
       <w:r>
         <w:t xml:space="preserve">Ilustración </w:t>
       </w:r>
-      <w:fldSimple w:instr=" SEQ Ilustración \* ARABIC ">
-        <w:r>
-          <w:rPr>
-            <w:noProof/>
-          </w:rPr>
-          <w:t>4</w:t>
-        </w:r>
-      </w:fldSimple>
+      <w:r>
+        <w:fldChar w:fldCharType="begin"/>
+      </w:r>
+      <w:r>
+        <w:instrText xml:space="preserve"> SEQ Ilustración \* ARABIC </w:instrText>
+      </w:r>
+      <w:r>
+        <w:fldChar w:fldCharType="separate"/>
+      </w:r>
+      <w:r>
+        <w:rPr>
+          <w:noProof/>
+        </w:rPr>
+        <w:t>4</w:t>
+      </w:r>
+      <w:r>
+        <w:rPr>
+          <w:noProof/>
+        </w:rPr>
+        <w:fldChar w:fldCharType="end"/>
+      </w:r>
       <w:r>
         <w:t xml:space="preserve"> - Visualización filtrado</w:t>
       </w:r>
@@ -3529,18 +3718,31 @@
         <w:pStyle w:val="Descripcin"/>
         <w:jc w:val="center"/>
       </w:pPr>
-      <w:bookmarkStart w:id="12" w:name="_Toc65172996"/>
+      <w:bookmarkStart w:id="12" w:name="_Toc65510244"/>
       <w:r>
         <w:t xml:space="preserve">Ilustración </w:t>
       </w:r>
-      <w:fldSimple w:instr=" SEQ Ilustración \* ARABIC ">
-        <w:r>
-          <w:rPr>
-            <w:noProof/>
-          </w:rPr>
-          <w:t>5</w:t>
-        </w:r>
-      </w:fldSimple>
+      <w:r>
+        <w:fldChar w:fldCharType="begin"/>
+      </w:r>
+      <w:r>
+        <w:instrText xml:space="preserve"> SEQ Ilustración \* ARABIC </w:instrText>
+      </w:r>
+      <w:r>
+        <w:fldChar w:fldCharType="separate"/>
+      </w:r>
+      <w:r>
+        <w:rPr>
+          <w:noProof/>
+        </w:rPr>
+        <w:t>5</w:t>
+      </w:r>
+      <w:r>
+        <w:rPr>
+          <w:noProof/>
+        </w:rPr>
+        <w:fldChar w:fldCharType="end"/>
+      </w:r>
       <w:r>
         <w:t xml:space="preserve"> - Visualización relaciones</w:t>
       </w:r>
@@ -3710,18 +3912,34 @@
         <w:pStyle w:val="Descripcin"/>
         <w:jc w:val="center"/>
       </w:pPr>
-      <w:bookmarkStart w:id="13" w:name="_Toc65172997"/>
+      <w:bookmarkStart w:id="13" w:name="_Toc65510245"/>
       <w:r>
         <w:t xml:space="preserve">Ilustración </w:t>
       </w:r>
-      <w:fldSimple w:instr=" SEQ Ilustración \* ARABIC ">
-        <w:r>
-          <w:rPr>
-            <w:noProof/>
-          </w:rPr>
-          <w:t>6</w:t>
-        </w:r>
-      </w:fldSimple>
+      <w:r>
+        <w:fldChar w:fldCharType="begin"/>
+      </w:r>
+      <w:r>
+        <w:instrText xml:space="preserve"> SEQ Ilustración \* ARABIC</w:instrText>
+      </w:r>
+      <w:r>
+        <w:instrText xml:space="preserve"> </w:instrText>
+      </w:r>
+      <w:r>
+        <w:fldChar w:fldCharType="separate"/>
+      </w:r>
+      <w:r>
+        <w:rPr>
+          <w:noProof/>
+        </w:rPr>
+        <w:t>6</w:t>
+      </w:r>
+      <w:r>
+        <w:rPr>
+          <w:noProof/>
+        </w:rPr>
+        <w:fldChar w:fldCharType="end"/>
+      </w:r>
       <w:r>
         <w:t xml:space="preserve"> - Visualización historial</w:t>
       </w:r>
@@ -3755,7 +3973,13 @@
         <w:t>irvieron la página de mi compañero por lo que proporciono otras imágenes.</w:t>
       </w:r>
       <w:r>
-        <w:t xml:space="preserve"> Respecto a los detalles en petición usé un gráfico de Paula López Casado, el cual fue mostrado en un charla sobre una visualización de datos </w:t>
+        <w:t xml:space="preserve"> Respecto a los detalles </w:t>
+      </w:r>
+      <w:r>
+        <w:t>a</w:t>
+      </w:r>
+      <w:r>
+        <w:t xml:space="preserve"> petición usé un gráfico de Paula López Casado, el cual fue mostrado en un charla sobre una visualización de datos </w:t>
       </w:r>
       <w:r>
         <w:fldChar w:fldCharType="begin"/>
@@ -3918,18 +4142,31 @@
         <w:pStyle w:val="Descripcin"/>
         <w:jc w:val="center"/>
       </w:pPr>
-      <w:bookmarkStart w:id="14" w:name="_Toc65172998"/>
+      <w:bookmarkStart w:id="14" w:name="_Toc65510246"/>
       <w:r>
         <w:t xml:space="preserve">Ilustración </w:t>
       </w:r>
-      <w:fldSimple w:instr=" SEQ Ilustración \* ARABIC ">
-        <w:r>
-          <w:rPr>
-            <w:noProof/>
-          </w:rPr>
-          <w:t>7</w:t>
-        </w:r>
-      </w:fldSimple>
+      <w:r>
+        <w:fldChar w:fldCharType="begin"/>
+      </w:r>
+      <w:r>
+        <w:instrText xml:space="preserve"> SEQ Ilustración \* ARABIC </w:instrText>
+      </w:r>
+      <w:r>
+        <w:fldChar w:fldCharType="separate"/>
+      </w:r>
+      <w:r>
+        <w:rPr>
+          <w:noProof/>
+        </w:rPr>
+        <w:t>7</w:t>
+      </w:r>
+      <w:r>
+        <w:rPr>
+          <w:noProof/>
+        </w:rPr>
+        <w:fldChar w:fldCharType="end"/>
+      </w:r>
       <w:r>
         <w:t xml:space="preserve"> - Visualización detalles a petición.</w:t>
       </w:r>
@@ -3946,7 +4183,6 @@
       <w:r>
         <w:t>Extracción (</w:t>
       </w:r>
-      <w:proofErr w:type="spellStart"/>
       <w:r>
         <w:rPr>
           <w:i/>
@@ -3954,20 +4190,73 @@
         </w:rPr>
         <w:t>extract</w:t>
       </w:r>
-      <w:proofErr w:type="spellEnd"/>
       <w:r>
         <w:t>):</w:t>
       </w:r>
       <w:r>
-        <w:t xml:space="preserve"> para este apartado he usado el resultado de las elecciones de Reino Unido en 2017, al hacer </w:t>
-      </w:r>
-      <w:proofErr w:type="gramStart"/>
-      <w:r>
-        <w:t>click</w:t>
-      </w:r>
-      <w:proofErr w:type="gramEnd"/>
-      <w:r>
-        <w:t xml:space="preserve"> sobre el mapa interactivo un condado nos da la opción de ver más información, en la cual se ve de forma detallada todos los aspectos a tener en cuenta.</w:t>
+        <w:t xml:space="preserve"> para este apartado he usado el resultado de las elecciones de Reino Unido en 2017</w:t>
+      </w:r>
+      <w:r>
+        <w:t xml:space="preserve"> </w:t>
+      </w:r>
+      <w:r>
+        <w:fldChar w:fldCharType="begin"/>
+      </w:r>
+      <w:r>
+        <w:instrText xml:space="preserve"> ADDIN ZOTERO_ITEM CSL_CITATION {"citationID":"Ljzmokoq","properties":{"formattedCitation":"[5]","plainCitation":"[5]","noteIndex":0},"citationItems":[{"id":11,"uris":["http://zotero.org/users/local/MJcpblA1/items/Z384QLWW"],"uri":["http://zotero.org/users/local/MJcpblA1/items/Z384QLWW"],"itemData":{"id":11,"type":"article-newspaper","abstract":"Analysis in of the 2019 general election in maps and charts.","container-title":"BBC News","language":"en-GB","section":"Election 2019","source":"www.bbc.com","title":"Election results 2019: Analysis in maps and charts","title-short":"Election results 2019","URL":"https://www.bbc.com/news/election-2019-50770798","accessed":{"date-parts":[["2021",2,25]]},"issued":{"date-parts":[["2019",12,13]]}}}],"schema":"https://github.com/citation-style-language/schema/raw/master/csl-citation.json"} </w:instrText>
+      </w:r>
+      <w:r>
+        <w:fldChar w:fldCharType="separate"/>
+      </w:r>
+      <w:r>
+        <w:rPr>
+          <w:rFonts w:ascii="Calibri" w:hAnsi="Calibri" w:cs="Calibri"/>
+        </w:rPr>
+        <w:t>[5]</w:t>
+      </w:r>
+      <w:r>
+        <w:fldChar w:fldCharType="end"/>
+      </w:r>
+      <w:r>
+        <w:t>, al hacer click sobre el mapa interactivo</w:t>
+      </w:r>
+      <w:r>
+        <w:t xml:space="preserve"> en</w:t>
+      </w:r>
+      <w:r>
+        <w:t xml:space="preserve"> un condado nos da la opción de ver más información, en la cual se ve de forma detallada todos los aspectos a tener en cuenta</w:t>
+      </w:r>
+      <w:r>
+        <w:t xml:space="preserve"> en las elecciones</w:t>
+      </w:r>
+      <w:r>
+        <w:t>.</w:t>
+      </w:r>
+      <w:r>
+        <w:t xml:space="preserve"> A la hora de guarda esta información detallada podemos hacer uso del </w:t>
+      </w:r>
+      <w:r>
+        <w:rPr>
+          <w:i/>
+          <w:iCs/>
+        </w:rPr>
+        <w:t xml:space="preserve">copy-paste </w:t>
+      </w:r>
+      <w:r>
+        <w:t xml:space="preserve">o de </w:t>
+      </w:r>
+      <w:r>
+        <w:rPr>
+          <w:i/>
+          <w:iCs/>
+        </w:rPr>
+        <w:t>Web Scraping</w:t>
+      </w:r>
+      <w:r>
+        <w:t xml:space="preserve"> ya que dicha página no da la opción de guardar directamente los detalles</w:t>
+      </w:r>
+      <w:r>
+        <w:t>.</w:t>
       </w:r>
     </w:p>
     <w:p>
@@ -4022,18 +4311,31 @@
         <w:pStyle w:val="Descripcin"/>
         <w:jc w:val="center"/>
       </w:pPr>
-      <w:bookmarkStart w:id="15" w:name="_Toc65172999"/>
+      <w:bookmarkStart w:id="15" w:name="_Toc65510247"/>
       <w:r>
         <w:t xml:space="preserve">Ilustración </w:t>
       </w:r>
-      <w:fldSimple w:instr=" SEQ Ilustración \* ARABIC ">
-        <w:r>
-          <w:rPr>
-            <w:noProof/>
-          </w:rPr>
-          <w:t>8</w:t>
-        </w:r>
-      </w:fldSimple>
+      <w:r>
+        <w:fldChar w:fldCharType="begin"/>
+      </w:r>
+      <w:r>
+        <w:instrText xml:space="preserve"> SEQ Ilustración \* ARABIC </w:instrText>
+      </w:r>
+      <w:r>
+        <w:fldChar w:fldCharType="separate"/>
+      </w:r>
+      <w:r>
+        <w:rPr>
+          <w:noProof/>
+        </w:rPr>
+        <w:t>8</w:t>
+      </w:r>
+      <w:r>
+        <w:rPr>
+          <w:noProof/>
+        </w:rPr>
+        <w:fldChar w:fldCharType="end"/>
+      </w:r>
       <w:r>
         <w:t xml:space="preserve"> – Extracción</w:t>
       </w:r>
@@ -4094,18 +4396,31 @@
         <w:pStyle w:val="Descripcin"/>
         <w:jc w:val="center"/>
       </w:pPr>
-      <w:bookmarkStart w:id="16" w:name="_Toc65173000"/>
+      <w:bookmarkStart w:id="16" w:name="_Toc65510248"/>
       <w:r>
         <w:t xml:space="preserve">Ilustración </w:t>
       </w:r>
-      <w:fldSimple w:instr=" SEQ Ilustración \* ARABIC ">
-        <w:r>
-          <w:rPr>
-            <w:noProof/>
-          </w:rPr>
-          <w:t>9</w:t>
-        </w:r>
-      </w:fldSimple>
+      <w:r>
+        <w:fldChar w:fldCharType="begin"/>
+      </w:r>
+      <w:r>
+        <w:instrText xml:space="preserve"> SEQ Ilustración \* ARABIC </w:instrText>
+      </w:r>
+      <w:r>
+        <w:fldChar w:fldCharType="separate"/>
+      </w:r>
+      <w:r>
+        <w:rPr>
+          <w:noProof/>
+        </w:rPr>
+        <w:t>9</w:t>
+      </w:r>
+      <w:r>
+        <w:rPr>
+          <w:noProof/>
+        </w:rPr>
+        <w:fldChar w:fldCharType="end"/>
+      </w:r>
       <w:r>
         <w:t xml:space="preserve"> - Visualización extracción.</w:t>
       </w:r>
@@ -4120,7 +4435,7 @@
       <w:pPr>
         <w:pStyle w:val="Ttulo2"/>
       </w:pPr>
-      <w:bookmarkStart w:id="17" w:name="_Toc65172990"/>
+      <w:bookmarkStart w:id="17" w:name="_Toc65510238"/>
       <w:r>
         <w:t>Ejercicio 2</w:t>
       </w:r>
@@ -4158,7 +4473,21 @@
           <w:i/>
           <w:iCs/>
         </w:rPr>
-        <w:t>¿Por qué crees que es necesario hacer web Scraping? (máximo 100 palabras)</w:t>
+        <w:t xml:space="preserve">¿Por qué crees que es necesario hacer web </w:t>
+      </w:r>
+      <w:r>
+        <w:rPr>
+          <w:i/>
+          <w:iCs/>
+        </w:rPr>
+        <w:t>s</w:t>
+      </w:r>
+      <w:r>
+        <w:rPr>
+          <w:i/>
+          <w:iCs/>
+        </w:rPr>
+        <w:t>craping? (máximo 100 palabras)</w:t>
       </w:r>
       <w:r>
         <w:rPr>
@@ -4485,7 +4814,13 @@
         <w:t>delay</w:t>
       </w:r>
       <w:r>
-        <w:t xml:space="preserve"> será mayor, por el contrario si tarda menos entonces recalculamos ese </w:t>
+        <w:t xml:space="preserve"> se</w:t>
+      </w:r>
+      <w:r>
+        <w:t>a</w:t>
+      </w:r>
+      <w:r>
+        <w:t xml:space="preserve"> mayor, por el contrario si tarda menos entonces recalculamos ese </w:t>
       </w:r>
       <w:r>
         <w:rPr>
@@ -4565,7 +4900,7 @@
               <w:jc w:val="center"/>
               <w:outlineLvl w:val="0"/>
             </w:pPr>
-            <w:bookmarkStart w:id="18" w:name="_Toc65172991"/>
+            <w:bookmarkStart w:id="18" w:name="_Toc65510239"/>
             <w:r>
               <w:t>Bibliografía</w:t>
             </w:r>
@@ -4628,21 +4963,7 @@
           <w:rFonts w:ascii="Calibri" w:hAnsi="Calibri" w:cs="Calibri"/>
         </w:rPr>
         <w:tab/>
-        <w:t xml:space="preserve">M. Interesante, «Perseverance: este es el primer vídeo de un aterrizaje en Marte», </w:t>
-      </w:r>
-      <w:r>
-        <w:rPr>
-          <w:rFonts w:ascii="Calibri" w:hAnsi="Calibri" w:cs="Calibri"/>
-          <w:i/>
-          <w:iCs/>
-        </w:rPr>
-        <w:t>MuyInteresante.es</w:t>
-      </w:r>
-      <w:r>
-        <w:rPr>
-          <w:rFonts w:ascii="Calibri" w:hAnsi="Calibri" w:cs="Calibri"/>
-        </w:rPr>
-        <w:t>, feb. 23, 2021. https://www.muyinteresante.es/ciencia/video/primeros-videos-del-perseverance-en-marte-251614022782 (accedido feb. 25, 2021).</w:t>
+        <w:t>«bbdd-nosql-wp-acens.pdf». Accedido: mar. 01, 2021. [En línea]. Disponible en: https://www.acens.com/wp-content/images/2014/02/bbdd-nosql-wp-acens.pdf.</w:t>
       </w:r>
     </w:p>
     <w:p/>
@@ -4687,6 +5008,7 @@
         <w:pStyle w:val="Bibliografa"/>
         <w:rPr>
           <w:rFonts w:ascii="Calibri" w:hAnsi="Calibri" w:cs="Calibri"/>
+          <w:lang w:val="en-US"/>
         </w:rPr>
       </w:pPr>
       <w:r>
@@ -4700,7 +5022,6 @@
           <w:rFonts w:ascii="Calibri" w:hAnsi="Calibri" w:cs="Calibri"/>
         </w:rPr>
         <w:tab/>
-        <w:t xml:space="preserve">La Resistencia en Movistar+, </w:t>
       </w:r>
       <w:proofErr w:type="spellStart"/>
       <w:r>
@@ -4754,13 +5075,86 @@
           <w:i/>
           <w:iCs/>
         </w:rPr>
-        <w:t>): Las 10 claves para una buena visualización de datos. Con Paula L. Casado</w:t>
+        <w:t xml:space="preserve">): Las 10 claves para una buena visualización de datos. </w:t>
       </w:r>
       <w:r>
         <w:rPr>
           <w:rFonts w:ascii="Calibri" w:hAnsi="Calibri" w:cs="Calibri"/>
+          <w:i/>
+          <w:iCs/>
+          <w:lang w:val="en-US"/>
+        </w:rPr>
+        <w:t>Con Paula L. Casado</w:t>
+      </w:r>
+      <w:r>
+        <w:rPr>
+          <w:rFonts w:ascii="Calibri" w:hAnsi="Calibri" w:cs="Calibri"/>
+          <w:lang w:val="en-US"/>
         </w:rPr>
         <w:t>. 2021.</w:t>
+      </w:r>
+    </w:p>
+    <w:p>
+      <w:pPr>
+        <w:rPr>
+          <w:lang w:val="en-US"/>
+        </w:rPr>
+      </w:pPr>
+    </w:p>
+    <w:p>
+      <w:pPr>
+        <w:pStyle w:val="Bibliografa"/>
+        <w:rPr>
+          <w:rFonts w:ascii="Calibri" w:hAnsi="Calibri" w:cs="Calibri"/>
+          <w:lang w:val="en-US"/>
+        </w:rPr>
+      </w:pPr>
+      <w:r>
+        <w:rPr>
+          <w:rFonts w:ascii="Calibri" w:hAnsi="Calibri" w:cs="Calibri"/>
+          <w:lang w:val="en-US"/>
+        </w:rPr>
+        <w:t>[5]</w:t>
+      </w:r>
+      <w:r>
+        <w:rPr>
+          <w:rFonts w:ascii="Calibri" w:hAnsi="Calibri" w:cs="Calibri"/>
+          <w:lang w:val="en-US"/>
+        </w:rPr>
+        <w:tab/>
+        <w:t xml:space="preserve">«Election results 2019: Analysis in maps and charts», </w:t>
+      </w:r>
+      <w:r>
+        <w:rPr>
+          <w:rFonts w:ascii="Calibri" w:hAnsi="Calibri" w:cs="Calibri"/>
+          <w:i/>
+          <w:iCs/>
+          <w:lang w:val="en-US"/>
+        </w:rPr>
+        <w:t>BBC News</w:t>
+      </w:r>
+      <w:r>
+        <w:rPr>
+          <w:rFonts w:ascii="Calibri" w:hAnsi="Calibri" w:cs="Calibri"/>
+          <w:lang w:val="en-US"/>
+        </w:rPr>
+        <w:t xml:space="preserve">, </w:t>
+      </w:r>
+      <w:proofErr w:type="spellStart"/>
+      <w:r>
+        <w:rPr>
+          <w:rFonts w:ascii="Calibri" w:hAnsi="Calibri" w:cs="Calibri"/>
+          <w:lang w:val="en-US"/>
+        </w:rPr>
+        <w:t>dic</w:t>
+      </w:r>
+      <w:proofErr w:type="spellEnd"/>
+      <w:r>
+        <w:rPr>
+          <w:rFonts w:ascii="Calibri" w:hAnsi="Calibri" w:cs="Calibri"/>
+          <w:lang w:val="en-US"/>
+        </w:rPr>
+        <w:t>. 13, 2019.</w:t>
       </w:r>
     </w:p>
     <w:p>
@@ -4825,6 +5219,7 @@
         <w:docPartUnique/>
       </w:docPartObj>
     </w:sdtPr>
+    <w:sdtEndPr/>
     <w:sdtContent>
       <w:p>
         <w:pPr>
@@ -4909,6 +5304,7 @@
           <w:docPartUnique/>
         </w:docPartObj>
       </w:sdtPr>
+      <w:sdtEndPr/>
       <w:sdtContent>
         <w:r>
           <w:fldChar w:fldCharType="begin"/>
@@ -5005,6 +5401,7 @@
           <w:docPartUnique/>
         </w:docPartObj>
       </w:sdtPr>
+      <w:sdtEndPr/>
       <w:sdtContent>
         <w:r>
           <w:tab/>
@@ -5062,6 +5459,7 @@
           <w:docPartUnique/>
         </w:docPartObj>
       </w:sdtPr>
+      <w:sdtEndPr/>
       <w:sdtContent>
         <w:r>
           <w:tab/>
@@ -5403,9 +5801,9 @@
     </w:lvl>
   </w:abstractNum>
   <w:abstractNum w:abstractNumId="3" w15:restartNumberingAfterBreak="0">
-    <w:nsid w:val="477D53A4"/>
+    <w:nsid w:val="361E5B5E"/>
     <w:multiLevelType w:val="hybridMultilevel"/>
-    <w:tmpl w:val="EEBE9EA0"/>
+    <w:tmpl w:val="FF8C3600"/>
     <w:lvl w:ilvl="0" w:tplc="0C0A0001">
       <w:start w:val="1"/>
       <w:numFmt w:val="bullet"/>
@@ -5516,16 +5914,16 @@
     </w:lvl>
   </w:abstractNum>
   <w:abstractNum w:abstractNumId="4" w15:restartNumberingAfterBreak="0">
-    <w:nsid w:val="4D701421"/>
+    <w:nsid w:val="477D53A4"/>
     <w:multiLevelType w:val="hybridMultilevel"/>
-    <w:tmpl w:val="D01AF57C"/>
+    <w:tmpl w:val="EEBE9EA0"/>
     <w:lvl w:ilvl="0" w:tplc="0C0A0001">
       <w:start w:val="1"/>
       <w:numFmt w:val="bullet"/>
       <w:lvlText w:val=""/>
       <w:lvlJc w:val="left"/>
       <w:pPr>
-        <w:ind w:left="1117" w:hanging="360"/>
+        <w:ind w:left="1837" w:hanging="360"/>
       </w:pPr>
       <w:rPr>
         <w:rFonts w:ascii="Symbol" w:hAnsi="Symbol" w:hint="default"/>
@@ -5537,7 +5935,7 @@
       <w:lvlText w:val="o"/>
       <w:lvlJc w:val="left"/>
       <w:pPr>
-        <w:ind w:left="1837" w:hanging="360"/>
+        <w:ind w:left="2557" w:hanging="360"/>
       </w:pPr>
       <w:rPr>
         <w:rFonts w:ascii="Courier New" w:hAnsi="Courier New" w:cs="Courier New" w:hint="default"/>
@@ -5549,7 +5947,7 @@
       <w:lvlText w:val=""/>
       <w:lvlJc w:val="left"/>
       <w:pPr>
-        <w:ind w:left="2557" w:hanging="360"/>
+        <w:ind w:left="3277" w:hanging="360"/>
       </w:pPr>
       <w:rPr>
         <w:rFonts w:ascii="Wingdings" w:hAnsi="Wingdings" w:hint="default"/>
@@ -5561,7 +5959,7 @@
       <w:lvlText w:val=""/>
       <w:lvlJc w:val="left"/>
       <w:pPr>
-        <w:ind w:left="3277" w:hanging="360"/>
+        <w:ind w:left="3997" w:hanging="360"/>
       </w:pPr>
       <w:rPr>
         <w:rFonts w:ascii="Symbol" w:hAnsi="Symbol" w:hint="default"/>
@@ -5573,7 +5971,7 @@
       <w:lvlText w:val="o"/>
       <w:lvlJc w:val="left"/>
       <w:pPr>
-        <w:ind w:left="3997" w:hanging="360"/>
+        <w:ind w:left="4717" w:hanging="360"/>
       </w:pPr>
       <w:rPr>
         <w:rFonts w:ascii="Courier New" w:hAnsi="Courier New" w:cs="Courier New" w:hint="default"/>
@@ -5585,7 +5983,7 @@
       <w:lvlText w:val=""/>
       <w:lvlJc w:val="left"/>
       <w:pPr>
-        <w:ind w:left="4717" w:hanging="360"/>
+        <w:ind w:left="5437" w:hanging="360"/>
       </w:pPr>
       <w:rPr>
         <w:rFonts w:ascii="Wingdings" w:hAnsi="Wingdings" w:hint="default"/>
@@ -5597,7 +5995,7 @@
       <w:lvlText w:val=""/>
       <w:lvlJc w:val="left"/>
       <w:pPr>
-        <w:ind w:left="5437" w:hanging="360"/>
+        <w:ind w:left="6157" w:hanging="360"/>
       </w:pPr>
       <w:rPr>
         <w:rFonts w:ascii="Symbol" w:hAnsi="Symbol" w:hint="default"/>
@@ -5609,7 +6007,7 @@
       <w:lvlText w:val="o"/>
       <w:lvlJc w:val="left"/>
       <w:pPr>
-        <w:ind w:left="6157" w:hanging="360"/>
+        <w:ind w:left="6877" w:hanging="360"/>
       </w:pPr>
       <w:rPr>
         <w:rFonts w:ascii="Courier New" w:hAnsi="Courier New" w:cs="Courier New" w:hint="default"/>
@@ -5621,7 +6019,7 @@
       <w:lvlText w:val=""/>
       <w:lvlJc w:val="left"/>
       <w:pPr>
-        <w:ind w:left="6877" w:hanging="360"/>
+        <w:ind w:left="7597" w:hanging="360"/>
       </w:pPr>
       <w:rPr>
         <w:rFonts w:ascii="Wingdings" w:hAnsi="Wingdings" w:hint="default"/>
@@ -5629,16 +6027,16 @@
     </w:lvl>
   </w:abstractNum>
   <w:abstractNum w:abstractNumId="5" w15:restartNumberingAfterBreak="0">
-    <w:nsid w:val="72F91C6C"/>
+    <w:nsid w:val="4D701421"/>
     <w:multiLevelType w:val="hybridMultilevel"/>
-    <w:tmpl w:val="3F8EB39E"/>
+    <w:tmpl w:val="D01AF57C"/>
     <w:lvl w:ilvl="0" w:tplc="0C0A0001">
       <w:start w:val="1"/>
       <w:numFmt w:val="bullet"/>
       <w:lvlText w:val=""/>
       <w:lvlJc w:val="left"/>
       <w:pPr>
-        <w:ind w:left="1837" w:hanging="360"/>
+        <w:ind w:left="1117" w:hanging="360"/>
       </w:pPr>
       <w:rPr>
         <w:rFonts w:ascii="Symbol" w:hAnsi="Symbol" w:hint="default"/>
@@ -5650,7 +6048,7 @@
       <w:lvlText w:val="o"/>
       <w:lvlJc w:val="left"/>
       <w:pPr>
-        <w:ind w:left="2557" w:hanging="360"/>
+        <w:ind w:left="1837" w:hanging="360"/>
       </w:pPr>
       <w:rPr>
         <w:rFonts w:ascii="Courier New" w:hAnsi="Courier New" w:cs="Courier New" w:hint="default"/>
@@ -5662,7 +6060,7 @@
       <w:lvlText w:val=""/>
       <w:lvlJc w:val="left"/>
       <w:pPr>
-        <w:ind w:left="3277" w:hanging="360"/>
+        <w:ind w:left="2557" w:hanging="360"/>
       </w:pPr>
       <w:rPr>
         <w:rFonts w:ascii="Wingdings" w:hAnsi="Wingdings" w:hint="default"/>
@@ -5674,7 +6072,7 @@
       <w:lvlText w:val=""/>
       <w:lvlJc w:val="left"/>
       <w:pPr>
-        <w:ind w:left="3997" w:hanging="360"/>
+        <w:ind w:left="3277" w:hanging="360"/>
       </w:pPr>
       <w:rPr>
         <w:rFonts w:ascii="Symbol" w:hAnsi="Symbol" w:hint="default"/>
@@ -5686,7 +6084,7 @@
       <w:lvlText w:val="o"/>
       <w:lvlJc w:val="left"/>
       <w:pPr>
-        <w:ind w:left="4717" w:hanging="360"/>
+        <w:ind w:left="3997" w:hanging="360"/>
       </w:pPr>
       <w:rPr>
         <w:rFonts w:ascii="Courier New" w:hAnsi="Courier New" w:cs="Courier New" w:hint="default"/>
@@ -5698,7 +6096,7 @@
       <w:lvlText w:val=""/>
       <w:lvlJc w:val="left"/>
       <w:pPr>
-        <w:ind w:left="5437" w:hanging="360"/>
+        <w:ind w:left="4717" w:hanging="360"/>
       </w:pPr>
       <w:rPr>
         <w:rFonts w:ascii="Wingdings" w:hAnsi="Wingdings" w:hint="default"/>
@@ -5710,7 +6108,7 @@
       <w:lvlText w:val=""/>
       <w:lvlJc w:val="left"/>
       <w:pPr>
-        <w:ind w:left="6157" w:hanging="360"/>
+        <w:ind w:left="5437" w:hanging="360"/>
       </w:pPr>
       <w:rPr>
         <w:rFonts w:ascii="Symbol" w:hAnsi="Symbol" w:hint="default"/>
@@ -5722,7 +6120,7 @@
       <w:lvlText w:val="o"/>
       <w:lvlJc w:val="left"/>
       <w:pPr>
-        <w:ind w:left="6877" w:hanging="360"/>
+        <w:ind w:left="6157" w:hanging="360"/>
       </w:pPr>
       <w:rPr>
         <w:rFonts w:ascii="Courier New" w:hAnsi="Courier New" w:cs="Courier New" w:hint="default"/>
@@ -5734,6 +6132,119 @@
       <w:lvlText w:val=""/>
       <w:lvlJc w:val="left"/>
       <w:pPr>
+        <w:ind w:left="6877" w:hanging="360"/>
+      </w:pPr>
+      <w:rPr>
+        <w:rFonts w:ascii="Wingdings" w:hAnsi="Wingdings" w:hint="default"/>
+      </w:rPr>
+    </w:lvl>
+  </w:abstractNum>
+  <w:abstractNum w:abstractNumId="6" w15:restartNumberingAfterBreak="0">
+    <w:nsid w:val="72F91C6C"/>
+    <w:multiLevelType w:val="hybridMultilevel"/>
+    <w:tmpl w:val="3F8EB39E"/>
+    <w:lvl w:ilvl="0" w:tplc="0C0A0001">
+      <w:start w:val="1"/>
+      <w:numFmt w:val="bullet"/>
+      <w:lvlText w:val=""/>
+      <w:lvlJc w:val="left"/>
+      <w:pPr>
+        <w:ind w:left="1837" w:hanging="360"/>
+      </w:pPr>
+      <w:rPr>
+        <w:rFonts w:ascii="Symbol" w:hAnsi="Symbol" w:hint="default"/>
+      </w:rPr>
+    </w:lvl>
+    <w:lvl w:ilvl="1" w:tplc="0C0A0003" w:tentative="1">
+      <w:start w:val="1"/>
+      <w:numFmt w:val="bullet"/>
+      <w:lvlText w:val="o"/>
+      <w:lvlJc w:val="left"/>
+      <w:pPr>
+        <w:ind w:left="2557" w:hanging="360"/>
+      </w:pPr>
+      <w:rPr>
+        <w:rFonts w:ascii="Courier New" w:hAnsi="Courier New" w:cs="Courier New" w:hint="default"/>
+      </w:rPr>
+    </w:lvl>
+    <w:lvl w:ilvl="2" w:tplc="0C0A0005" w:tentative="1">
+      <w:start w:val="1"/>
+      <w:numFmt w:val="bullet"/>
+      <w:lvlText w:val=""/>
+      <w:lvlJc w:val="left"/>
+      <w:pPr>
+        <w:ind w:left="3277" w:hanging="360"/>
+      </w:pPr>
+      <w:rPr>
+        <w:rFonts w:ascii="Wingdings" w:hAnsi="Wingdings" w:hint="default"/>
+      </w:rPr>
+    </w:lvl>
+    <w:lvl w:ilvl="3" w:tplc="0C0A0001" w:tentative="1">
+      <w:start w:val="1"/>
+      <w:numFmt w:val="bullet"/>
+      <w:lvlText w:val=""/>
+      <w:lvlJc w:val="left"/>
+      <w:pPr>
+        <w:ind w:left="3997" w:hanging="360"/>
+      </w:pPr>
+      <w:rPr>
+        <w:rFonts w:ascii="Symbol" w:hAnsi="Symbol" w:hint="default"/>
+      </w:rPr>
+    </w:lvl>
+    <w:lvl w:ilvl="4" w:tplc="0C0A0003" w:tentative="1">
+      <w:start w:val="1"/>
+      <w:numFmt w:val="bullet"/>
+      <w:lvlText w:val="o"/>
+      <w:lvlJc w:val="left"/>
+      <w:pPr>
+        <w:ind w:left="4717" w:hanging="360"/>
+      </w:pPr>
+      <w:rPr>
+        <w:rFonts w:ascii="Courier New" w:hAnsi="Courier New" w:cs="Courier New" w:hint="default"/>
+      </w:rPr>
+    </w:lvl>
+    <w:lvl w:ilvl="5" w:tplc="0C0A0005" w:tentative="1">
+      <w:start w:val="1"/>
+      <w:numFmt w:val="bullet"/>
+      <w:lvlText w:val=""/>
+      <w:lvlJc w:val="left"/>
+      <w:pPr>
+        <w:ind w:left="5437" w:hanging="360"/>
+      </w:pPr>
+      <w:rPr>
+        <w:rFonts w:ascii="Wingdings" w:hAnsi="Wingdings" w:hint="default"/>
+      </w:rPr>
+    </w:lvl>
+    <w:lvl w:ilvl="6" w:tplc="0C0A0001" w:tentative="1">
+      <w:start w:val="1"/>
+      <w:numFmt w:val="bullet"/>
+      <w:lvlText w:val=""/>
+      <w:lvlJc w:val="left"/>
+      <w:pPr>
+        <w:ind w:left="6157" w:hanging="360"/>
+      </w:pPr>
+      <w:rPr>
+        <w:rFonts w:ascii="Symbol" w:hAnsi="Symbol" w:hint="default"/>
+      </w:rPr>
+    </w:lvl>
+    <w:lvl w:ilvl="7" w:tplc="0C0A0003" w:tentative="1">
+      <w:start w:val="1"/>
+      <w:numFmt w:val="bullet"/>
+      <w:lvlText w:val="o"/>
+      <w:lvlJc w:val="left"/>
+      <w:pPr>
+        <w:ind w:left="6877" w:hanging="360"/>
+      </w:pPr>
+      <w:rPr>
+        <w:rFonts w:ascii="Courier New" w:hAnsi="Courier New" w:cs="Courier New" w:hint="default"/>
+      </w:rPr>
+    </w:lvl>
+    <w:lvl w:ilvl="8" w:tplc="0C0A0005" w:tentative="1">
+      <w:start w:val="1"/>
+      <w:numFmt w:val="bullet"/>
+      <w:lvlText w:val=""/>
+      <w:lvlJc w:val="left"/>
+      <w:pPr>
         <w:ind w:left="7597" w:hanging="360"/>
       </w:pPr>
       <w:rPr>
@@ -5745,19 +6256,22 @@
     <w:abstractNumId w:val="2"/>
   </w:num>
   <w:num w:numId="2">
-    <w:abstractNumId w:val="4"/>
+    <w:abstractNumId w:val="5"/>
   </w:num>
   <w:num w:numId="3">
     <w:abstractNumId w:val="1"/>
   </w:num>
   <w:num w:numId="4">
-    <w:abstractNumId w:val="3"/>
+    <w:abstractNumId w:val="4"/>
   </w:num>
   <w:num w:numId="5">
-    <w:abstractNumId w:val="5"/>
+    <w:abstractNumId w:val="6"/>
   </w:num>
   <w:num w:numId="6">
     <w:abstractNumId w:val="0"/>
+  </w:num>
+  <w:num w:numId="7">
+    <w:abstractNumId w:val="3"/>
   </w:num>
   <w:numIdMacAtCleanup w:val="6"/>
 </w:numbering>

</xml_diff>